<commit_message>
Until section 9 class 111
</commit_message>
<xml_diff>
--- a/JavaScript.docx
+++ b/JavaScript.docx
@@ -1604,10 +1604,477 @@
     </w:p>
     <w:p>
       <w:pPr>
-        <w:pStyle w:val="Normal"/>
+        <w:pStyle w:val="ListParagraph"/>
+        <w:numPr>
+          <w:ilvl w:val="0"/>
+          <w:numId w:val="6"/>
+        </w:numPr>
         <w:bidi w:val="0"/>
         <w:spacing w:before="0" w:beforeAutospacing="off" w:after="160" w:afterAutospacing="off" w:line="259" w:lineRule="auto"/>
-        <w:ind w:left="0" w:right="0"/>
+        <w:ind w:right="0"/>
+        <w:jc w:val="left"/>
+        <w:rPr>
+          <w:rFonts w:ascii="Calibri" w:hAnsi="Calibri" w:eastAsia="Calibri" w:cs="Calibri"/>
+          <w:noProof w:val="0"/>
+          <w:sz w:val="22"/>
+          <w:szCs w:val="22"/>
+          <w:lang w:val="en-US"/>
+        </w:rPr>
+      </w:pPr>
+      <w:r>
+        <w:rPr>
+          <w:rFonts w:ascii="Calibri" w:hAnsi="Calibri" w:eastAsia="Calibri" w:cs="Calibri"/>
+          <w:noProof w:val="0"/>
+          <w:sz w:val="22"/>
+          <w:szCs w:val="22"/>
+          <w:lang w:val="en-US"/>
+        </w:rPr>
+        <w:t>Only primitive values are stored directly in the call stack, that is why a variable declared with const cannot be changed. On the other hand, objects and functions are stored in the memory heap and only a reference to that value is stored in the call stack, that is why if you declare a variable to be equal to another object variable, the new variable points to the same reference in the memory heap.</w:t>
+      </w:r>
+    </w:p>
+    <w:p>
+      <w:pPr>
+        <w:pStyle w:val="ListParagraph"/>
+        <w:numPr>
+          <w:ilvl w:val="0"/>
+          <w:numId w:val="6"/>
+        </w:numPr>
+        <w:bidi w:val="0"/>
+        <w:spacing w:before="0" w:beforeAutospacing="off" w:after="160" w:afterAutospacing="off" w:line="259" w:lineRule="auto"/>
+        <w:ind w:right="0"/>
+        <w:jc w:val="left"/>
+        <w:rPr>
+          <w:rFonts w:ascii="Calibri" w:hAnsi="Calibri" w:eastAsia="Calibri" w:cs="Calibri"/>
+          <w:noProof w:val="0"/>
+          <w:sz w:val="22"/>
+          <w:szCs w:val="22"/>
+          <w:lang w:val="en-US"/>
+        </w:rPr>
+      </w:pPr>
+      <w:r>
+        <w:rPr>
+          <w:rFonts w:ascii="Calibri" w:hAnsi="Calibri" w:eastAsia="Calibri" w:cs="Calibri"/>
+          <w:noProof w:val="0"/>
+          <w:sz w:val="22"/>
+          <w:szCs w:val="22"/>
+          <w:lang w:val="en-US"/>
+        </w:rPr>
+        <w:t xml:space="preserve">Deep copies of objects can be </w:t>
+      </w:r>
+      <w:r>
+        <w:rPr>
+          <w:rFonts w:ascii="Calibri" w:hAnsi="Calibri" w:eastAsia="Calibri" w:cs="Calibri"/>
+          <w:noProof w:val="0"/>
+          <w:sz w:val="22"/>
+          <w:szCs w:val="22"/>
+          <w:lang w:val="en-US"/>
+        </w:rPr>
+        <w:t>made</w:t>
+      </w:r>
+      <w:r>
+        <w:rPr>
+          <w:rFonts w:ascii="Calibri" w:hAnsi="Calibri" w:eastAsia="Calibri" w:cs="Calibri"/>
+          <w:noProof w:val="0"/>
+          <w:sz w:val="22"/>
+          <w:szCs w:val="22"/>
+          <w:lang w:val="en-US"/>
+        </w:rPr>
+        <w:t xml:space="preserve"> with external libraries.</w:t>
+      </w:r>
+    </w:p>
+    <w:p>
+      <w:pPr>
+        <w:pStyle w:val="ListParagraph"/>
+        <w:numPr>
+          <w:ilvl w:val="0"/>
+          <w:numId w:val="6"/>
+        </w:numPr>
+        <w:bidi w:val="0"/>
+        <w:spacing w:before="0" w:beforeAutospacing="off" w:after="160" w:afterAutospacing="off" w:line="259" w:lineRule="auto"/>
+        <w:ind w:right="0"/>
+        <w:jc w:val="left"/>
+        <w:rPr>
+          <w:rFonts w:ascii="Calibri" w:hAnsi="Calibri" w:eastAsia="Calibri" w:cs="Calibri"/>
+          <w:noProof w:val="0"/>
+          <w:sz w:val="22"/>
+          <w:szCs w:val="22"/>
+          <w:lang w:val="en-US"/>
+        </w:rPr>
+      </w:pPr>
+      <w:r>
+        <w:rPr>
+          <w:rFonts w:ascii="Calibri" w:hAnsi="Calibri" w:eastAsia="Calibri" w:cs="Calibri"/>
+          <w:noProof w:val="0"/>
+          <w:sz w:val="22"/>
+          <w:szCs w:val="22"/>
+          <w:lang w:val="en-US"/>
+        </w:rPr>
+        <w:t xml:space="preserve">The spread operator works on all </w:t>
+      </w:r>
+      <w:proofErr w:type="spellStart"/>
+      <w:r>
+        <w:rPr>
+          <w:rFonts w:ascii="Calibri" w:hAnsi="Calibri" w:eastAsia="Calibri" w:cs="Calibri"/>
+          <w:noProof w:val="0"/>
+          <w:sz w:val="22"/>
+          <w:szCs w:val="22"/>
+          <w:lang w:val="en-US"/>
+        </w:rPr>
+        <w:t>iterables</w:t>
+      </w:r>
+      <w:proofErr w:type="spellEnd"/>
+      <w:r>
+        <w:rPr>
+          <w:rFonts w:ascii="Calibri" w:hAnsi="Calibri" w:eastAsia="Calibri" w:cs="Calibri"/>
+          <w:noProof w:val="0"/>
+          <w:sz w:val="22"/>
+          <w:szCs w:val="22"/>
+          <w:lang w:val="en-US"/>
+        </w:rPr>
+        <w:t>, NOT in objects.</w:t>
+      </w:r>
+    </w:p>
+    <w:p>
+      <w:pPr>
+        <w:pStyle w:val="ListParagraph"/>
+        <w:numPr>
+          <w:ilvl w:val="0"/>
+          <w:numId w:val="6"/>
+        </w:numPr>
+        <w:spacing w:before="0" w:beforeAutospacing="off" w:after="160" w:afterAutospacing="off" w:line="259" w:lineRule="auto"/>
+        <w:ind w:right="0"/>
+        <w:jc w:val="left"/>
+        <w:rPr>
+          <w:rFonts w:ascii="Calibri" w:hAnsi="Calibri" w:eastAsia="Calibri" w:cs="Calibri"/>
+          <w:noProof w:val="0"/>
+          <w:sz w:val="22"/>
+          <w:szCs w:val="22"/>
+          <w:lang w:val="en-US"/>
+        </w:rPr>
+      </w:pPr>
+      <w:r>
+        <w:rPr>
+          <w:rFonts w:ascii="Calibri" w:hAnsi="Calibri" w:eastAsia="Calibri" w:cs="Calibri"/>
+          <w:noProof w:val="0"/>
+          <w:sz w:val="22"/>
+          <w:szCs w:val="22"/>
+          <w:lang w:val="en-US"/>
+        </w:rPr>
+        <w:t>Spread operator can only be used when building an array or when we pass values into a function. BUTTT since es2018, spread operator can also be used for objects.</w:t>
+      </w:r>
+    </w:p>
+    <w:p>
+      <w:pPr>
+        <w:pStyle w:val="ListParagraph"/>
+        <w:numPr>
+          <w:ilvl w:val="0"/>
+          <w:numId w:val="6"/>
+        </w:numPr>
+        <w:spacing w:before="0" w:beforeAutospacing="off" w:after="160" w:afterAutospacing="off" w:line="259" w:lineRule="auto"/>
+        <w:ind w:right="0"/>
+        <w:jc w:val="left"/>
+        <w:rPr>
+          <w:rFonts w:ascii="Calibri" w:hAnsi="Calibri" w:eastAsia="Calibri" w:cs="Calibri"/>
+          <w:noProof w:val="0"/>
+          <w:sz w:val="22"/>
+          <w:szCs w:val="22"/>
+          <w:lang w:val="en-US"/>
+        </w:rPr>
+      </w:pPr>
+      <w:r>
+        <w:rPr>
+          <w:rFonts w:ascii="Calibri" w:hAnsi="Calibri" w:eastAsia="Calibri" w:cs="Calibri"/>
+          <w:noProof w:val="0"/>
+          <w:sz w:val="22"/>
+          <w:szCs w:val="22"/>
+          <w:lang w:val="en-US"/>
+        </w:rPr>
+        <w:t xml:space="preserve">The spread and the </w:t>
+      </w:r>
+      <w:proofErr w:type="gramStart"/>
+      <w:r>
+        <w:rPr>
+          <w:rFonts w:ascii="Calibri" w:hAnsi="Calibri" w:eastAsia="Calibri" w:cs="Calibri"/>
+          <w:noProof w:val="0"/>
+          <w:sz w:val="22"/>
+          <w:szCs w:val="22"/>
+          <w:lang w:val="en-US"/>
+        </w:rPr>
+        <w:t>rest</w:t>
+      </w:r>
+      <w:proofErr w:type="gramEnd"/>
+      <w:r>
+        <w:rPr>
+          <w:rFonts w:ascii="Calibri" w:hAnsi="Calibri" w:eastAsia="Calibri" w:cs="Calibri"/>
+          <w:noProof w:val="0"/>
+          <w:sz w:val="22"/>
+          <w:szCs w:val="22"/>
+          <w:lang w:val="en-US"/>
+        </w:rPr>
+        <w:t xml:space="preserve"> syntax both look exactly the same, but they work in opposite ways. The spread operator is used where we </w:t>
+      </w:r>
+      <w:r>
+        <w:rPr>
+          <w:rFonts w:ascii="Calibri" w:hAnsi="Calibri" w:eastAsia="Calibri" w:cs="Calibri"/>
+          <w:noProof w:val="0"/>
+          <w:sz w:val="22"/>
+          <w:szCs w:val="22"/>
+          <w:lang w:val="en-US"/>
+        </w:rPr>
+        <w:t xml:space="preserve">would </w:t>
+      </w:r>
+      <w:r>
+        <w:rPr>
+          <w:rFonts w:ascii="Calibri" w:hAnsi="Calibri" w:eastAsia="Calibri" w:cs="Calibri"/>
+          <w:noProof w:val="0"/>
+          <w:sz w:val="22"/>
+          <w:szCs w:val="22"/>
+          <w:lang w:val="en-US"/>
+        </w:rPr>
+        <w:t>otherwise write values separated by a comma, on the other hand, the rest pattern is used where we would otherwise write variables separated by a comma.</w:t>
+      </w:r>
+    </w:p>
+    <w:p>
+      <w:pPr>
+        <w:pStyle w:val="ListParagraph"/>
+        <w:numPr>
+          <w:ilvl w:val="0"/>
+          <w:numId w:val="6"/>
+        </w:numPr>
+        <w:spacing w:before="0" w:beforeAutospacing="off" w:after="160" w:afterAutospacing="off" w:line="259" w:lineRule="auto"/>
+        <w:ind w:right="0"/>
+        <w:jc w:val="left"/>
+        <w:rPr>
+          <w:rFonts w:ascii="Calibri" w:hAnsi="Calibri" w:eastAsia="Calibri" w:cs="Calibri"/>
+          <w:noProof w:val="0"/>
+          <w:sz w:val="22"/>
+          <w:szCs w:val="22"/>
+          <w:lang w:val="en-US"/>
+        </w:rPr>
+      </w:pPr>
+      <w:r>
+        <w:rPr>
+          <w:rFonts w:ascii="Calibri" w:hAnsi="Calibri" w:eastAsia="Calibri" w:cs="Calibri"/>
+          <w:noProof w:val="0"/>
+          <w:sz w:val="22"/>
+          <w:szCs w:val="22"/>
+          <w:lang w:val="en-US"/>
+        </w:rPr>
+        <w:t xml:space="preserve">The </w:t>
+      </w:r>
+      <w:proofErr w:type="spellStart"/>
+      <w:r>
+        <w:rPr>
+          <w:rFonts w:ascii="Calibri" w:hAnsi="Calibri" w:eastAsia="Calibri" w:cs="Calibri"/>
+          <w:noProof w:val="0"/>
+          <w:sz w:val="22"/>
+          <w:szCs w:val="22"/>
+          <w:lang w:val="en-US"/>
+        </w:rPr>
+        <w:t>Nullish</w:t>
+      </w:r>
+      <w:proofErr w:type="spellEnd"/>
+      <w:r>
+        <w:rPr>
+          <w:rFonts w:ascii="Calibri" w:hAnsi="Calibri" w:eastAsia="Calibri" w:cs="Calibri"/>
+          <w:noProof w:val="0"/>
+          <w:sz w:val="22"/>
+          <w:szCs w:val="22"/>
+          <w:lang w:val="en-US"/>
+        </w:rPr>
+        <w:t xml:space="preserve"> Coalescing operator (??) introduced in es2020 evaluates only the </w:t>
+      </w:r>
+      <w:proofErr w:type="spellStart"/>
+      <w:r>
+        <w:rPr>
+          <w:rFonts w:ascii="Calibri" w:hAnsi="Calibri" w:eastAsia="Calibri" w:cs="Calibri"/>
+          <w:noProof w:val="0"/>
+          <w:sz w:val="22"/>
+          <w:szCs w:val="22"/>
+          <w:lang w:val="en-US"/>
+        </w:rPr>
+        <w:t>nullish</w:t>
+      </w:r>
+      <w:proofErr w:type="spellEnd"/>
+      <w:r>
+        <w:rPr>
+          <w:rFonts w:ascii="Calibri" w:hAnsi="Calibri" w:eastAsia="Calibri" w:cs="Calibri"/>
+          <w:noProof w:val="0"/>
+          <w:sz w:val="22"/>
+          <w:szCs w:val="22"/>
+          <w:lang w:val="en-US"/>
+        </w:rPr>
+        <w:t xml:space="preserve"> (null, undefined, ) values, different to the || that evaluates </w:t>
+      </w:r>
+      <w:proofErr w:type="spellStart"/>
+      <w:r>
+        <w:rPr>
+          <w:rFonts w:ascii="Calibri" w:hAnsi="Calibri" w:eastAsia="Calibri" w:cs="Calibri"/>
+          <w:noProof w:val="0"/>
+          <w:sz w:val="22"/>
+          <w:szCs w:val="22"/>
+          <w:lang w:val="en-US"/>
+        </w:rPr>
+        <w:t>falsy</w:t>
+      </w:r>
+      <w:proofErr w:type="spellEnd"/>
+      <w:r>
+        <w:rPr>
+          <w:rFonts w:ascii="Calibri" w:hAnsi="Calibri" w:eastAsia="Calibri" w:cs="Calibri"/>
+          <w:noProof w:val="0"/>
+          <w:sz w:val="22"/>
+          <w:szCs w:val="22"/>
+          <w:lang w:val="en-US"/>
+        </w:rPr>
+        <w:t xml:space="preserve"> values.</w:t>
+      </w:r>
+    </w:p>
+    <w:p>
+      <w:pPr>
+        <w:pStyle w:val="ListParagraph"/>
+        <w:numPr>
+          <w:ilvl w:val="0"/>
+          <w:numId w:val="6"/>
+        </w:numPr>
+        <w:bidi w:val="0"/>
+        <w:spacing w:before="0" w:beforeAutospacing="off" w:after="160" w:afterAutospacing="off" w:line="259" w:lineRule="auto"/>
+        <w:ind w:left="720" w:right="0" w:hanging="360"/>
+        <w:jc w:val="left"/>
+        <w:rPr>
+          <w:rFonts w:ascii="Calibri" w:hAnsi="Calibri" w:eastAsia="Calibri" w:cs="Calibri"/>
+          <w:noProof w:val="0"/>
+          <w:sz w:val="22"/>
+          <w:szCs w:val="22"/>
+          <w:lang w:val="en-US"/>
+        </w:rPr>
+      </w:pPr>
+      <w:r>
+        <w:rPr>
+          <w:rFonts w:ascii="Calibri" w:hAnsi="Calibri" w:eastAsia="Calibri" w:cs="Calibri"/>
+          <w:noProof w:val="0"/>
+          <w:sz w:val="22"/>
+          <w:szCs w:val="22"/>
+          <w:lang w:val="en-US"/>
+        </w:rPr>
+        <w:t xml:space="preserve">Logical </w:t>
+      </w:r>
+      <w:r>
+        <w:rPr>
+          <w:rFonts w:ascii="Calibri" w:hAnsi="Calibri" w:eastAsia="Calibri" w:cs="Calibri"/>
+          <w:noProof w:val="0"/>
+          <w:sz w:val="22"/>
+          <w:szCs w:val="22"/>
+          <w:lang w:val="en-US"/>
+        </w:rPr>
+        <w:t>assignment</w:t>
+      </w:r>
+      <w:r>
+        <w:rPr>
+          <w:rFonts w:ascii="Calibri" w:hAnsi="Calibri" w:eastAsia="Calibri" w:cs="Calibri"/>
+          <w:noProof w:val="0"/>
+          <w:sz w:val="22"/>
+          <w:szCs w:val="22"/>
+          <w:lang w:val="en-US"/>
+        </w:rPr>
+        <w:t xml:space="preserve"> operators were </w:t>
+      </w:r>
+      <w:r>
+        <w:rPr>
+          <w:rFonts w:ascii="Calibri" w:hAnsi="Calibri" w:eastAsia="Calibri" w:cs="Calibri"/>
+          <w:noProof w:val="0"/>
+          <w:sz w:val="22"/>
+          <w:szCs w:val="22"/>
+          <w:lang w:val="en-US"/>
+        </w:rPr>
+        <w:t>introduced</w:t>
+      </w:r>
+      <w:r>
+        <w:rPr>
+          <w:rFonts w:ascii="Calibri" w:hAnsi="Calibri" w:eastAsia="Calibri" w:cs="Calibri"/>
+          <w:noProof w:val="0"/>
+          <w:sz w:val="22"/>
+          <w:szCs w:val="22"/>
+          <w:lang w:val="en-US"/>
+        </w:rPr>
+        <w:t xml:space="preserve"> in es2021 </w:t>
+      </w:r>
+      <w:proofErr w:type="gramStart"/>
+      <w:r>
+        <w:rPr>
+          <w:rFonts w:ascii="Calibri" w:hAnsi="Calibri" w:eastAsia="Calibri" w:cs="Calibri"/>
+          <w:noProof w:val="0"/>
+          <w:sz w:val="22"/>
+          <w:szCs w:val="22"/>
+          <w:lang w:val="en-US"/>
+        </w:rPr>
+        <w:t xml:space="preserve">   (</w:t>
+      </w:r>
+      <w:proofErr w:type="gramEnd"/>
+      <w:r>
+        <w:rPr>
+          <w:rFonts w:ascii="Calibri" w:hAnsi="Calibri" w:eastAsia="Calibri" w:cs="Calibri"/>
+          <w:noProof w:val="0"/>
+          <w:sz w:val="22"/>
+          <w:szCs w:val="22"/>
+          <w:lang w:val="en-US"/>
+        </w:rPr>
+        <w:t>||=</w:t>
+      </w:r>
+      <w:proofErr w:type="gramStart"/>
+      <w:r>
+        <w:rPr>
+          <w:rFonts w:ascii="Calibri" w:hAnsi="Calibri" w:eastAsia="Calibri" w:cs="Calibri"/>
+          <w:noProof w:val="0"/>
+          <w:sz w:val="22"/>
+          <w:szCs w:val="22"/>
+          <w:lang w:val="en-US"/>
+        </w:rPr>
+        <w:t>) (&amp;</w:t>
+      </w:r>
+      <w:proofErr w:type="gramEnd"/>
+      <w:r>
+        <w:rPr>
+          <w:rFonts w:ascii="Calibri" w:hAnsi="Calibri" w:eastAsia="Calibri" w:cs="Calibri"/>
+          <w:noProof w:val="0"/>
+          <w:sz w:val="22"/>
+          <w:szCs w:val="22"/>
+          <w:lang w:val="en-US"/>
+        </w:rPr>
+        <w:t>&amp;</w:t>
+      </w:r>
+      <w:proofErr w:type="gramStart"/>
+      <w:r>
+        <w:rPr>
+          <w:rFonts w:ascii="Calibri" w:hAnsi="Calibri" w:eastAsia="Calibri" w:cs="Calibri"/>
+          <w:noProof w:val="0"/>
+          <w:sz w:val="22"/>
+          <w:szCs w:val="22"/>
+          <w:lang w:val="en-US"/>
+        </w:rPr>
+        <w:t>= )</w:t>
+      </w:r>
+      <w:proofErr w:type="gramEnd"/>
+      <w:r>
+        <w:rPr>
+          <w:rFonts w:ascii="Calibri" w:hAnsi="Calibri" w:eastAsia="Calibri" w:cs="Calibri"/>
+          <w:noProof w:val="0"/>
+          <w:sz w:val="22"/>
+          <w:szCs w:val="22"/>
+          <w:lang w:val="en-US"/>
+        </w:rPr>
+        <w:t xml:space="preserve"> (??=)</w:t>
+      </w:r>
+    </w:p>
+    <w:p>
+      <w:pPr>
+        <w:pStyle w:val="ListParagraph"/>
+        <w:numPr>
+          <w:ilvl w:val="0"/>
+          <w:numId w:val="6"/>
+        </w:numPr>
+        <w:bidi w:val="0"/>
+        <w:spacing w:before="0" w:beforeAutospacing="off" w:after="160" w:afterAutospacing="off" w:line="259" w:lineRule="auto"/>
+        <w:ind w:left="720" w:right="0" w:hanging="360"/>
         <w:jc w:val="left"/>
         <w:rPr>
           <w:rFonts w:ascii="Calibri" w:hAnsi="Calibri" w:eastAsia="Calibri" w:cs="Calibri"/>
@@ -1630,6 +2097,94 @@
 
 <file path=word/numbering.xml><?xml version="1.0" encoding="utf-8"?>
 <w:numbering xmlns:w="http://schemas.openxmlformats.org/wordprocessingml/2006/main">
+  <w:abstractNum xmlns:w="http://schemas.openxmlformats.org/wordprocessingml/2006/main" w:abstractNumId="6">
+    <w:nsid w:val="3473acf1"/>
+    <w:multiLevelType xmlns:w="http://schemas.openxmlformats.org/wordprocessingml/2006/main" w:val="hybridMultilevel"/>
+    <w:lvl xmlns:w="http://schemas.openxmlformats.org/wordprocessingml/2006/main" w:ilvl="0">
+      <w:start w:val="1"/>
+      <w:numFmt w:val="bullet"/>
+      <w:lvlText w:val=""/>
+      <w:lvlJc w:val="left"/>
+      <w:pPr>
+        <w:ind w:left="720" w:hanging="360"/>
+      </w:pPr>
+      <w:rPr>
+        <w:rFonts w:hint="default" w:ascii="Symbol" w:hAnsi="Symbol"/>
+      </w:rPr>
+    </w:lvl>
+    <w:lvl xmlns:w="http://schemas.openxmlformats.org/wordprocessingml/2006/main" w:ilvl="1">
+      <w:start w:val="1"/>
+      <w:numFmt w:val="lowerLetter"/>
+      <w:lvlText w:val="%2."/>
+      <w:lvlJc w:val="left"/>
+      <w:pPr>
+        <w:ind w:left="1440" w:hanging="360"/>
+      </w:pPr>
+    </w:lvl>
+    <w:lvl xmlns:w="http://schemas.openxmlformats.org/wordprocessingml/2006/main" w:ilvl="2">
+      <w:start w:val="1"/>
+      <w:numFmt w:val="lowerRoman"/>
+      <w:lvlText w:val="%3."/>
+      <w:lvlJc w:val="right"/>
+      <w:pPr>
+        <w:ind w:left="2160" w:hanging="180"/>
+      </w:pPr>
+    </w:lvl>
+    <w:lvl xmlns:w="http://schemas.openxmlformats.org/wordprocessingml/2006/main" w:ilvl="3">
+      <w:start w:val="1"/>
+      <w:numFmt w:val="decimal"/>
+      <w:lvlText w:val="%4."/>
+      <w:lvlJc w:val="left"/>
+      <w:pPr>
+        <w:ind w:left="2880" w:hanging="360"/>
+      </w:pPr>
+    </w:lvl>
+    <w:lvl xmlns:w="http://schemas.openxmlformats.org/wordprocessingml/2006/main" w:ilvl="4">
+      <w:start w:val="1"/>
+      <w:numFmt w:val="lowerLetter"/>
+      <w:lvlText w:val="%5."/>
+      <w:lvlJc w:val="left"/>
+      <w:pPr>
+        <w:ind w:left="3600" w:hanging="360"/>
+      </w:pPr>
+    </w:lvl>
+    <w:lvl xmlns:w="http://schemas.openxmlformats.org/wordprocessingml/2006/main" w:ilvl="5">
+      <w:start w:val="1"/>
+      <w:numFmt w:val="lowerRoman"/>
+      <w:lvlText w:val="%6."/>
+      <w:lvlJc w:val="right"/>
+      <w:pPr>
+        <w:ind w:left="4320" w:hanging="180"/>
+      </w:pPr>
+    </w:lvl>
+    <w:lvl xmlns:w="http://schemas.openxmlformats.org/wordprocessingml/2006/main" w:ilvl="6">
+      <w:start w:val="1"/>
+      <w:numFmt w:val="decimal"/>
+      <w:lvlText w:val="%7."/>
+      <w:lvlJc w:val="left"/>
+      <w:pPr>
+        <w:ind w:left="5040" w:hanging="360"/>
+      </w:pPr>
+    </w:lvl>
+    <w:lvl xmlns:w="http://schemas.openxmlformats.org/wordprocessingml/2006/main" w:ilvl="7">
+      <w:start w:val="1"/>
+      <w:numFmt w:val="lowerLetter"/>
+      <w:lvlText w:val="%8."/>
+      <w:lvlJc w:val="left"/>
+      <w:pPr>
+        <w:ind w:left="5760" w:hanging="360"/>
+      </w:pPr>
+    </w:lvl>
+    <w:lvl xmlns:w="http://schemas.openxmlformats.org/wordprocessingml/2006/main" w:ilvl="8">
+      <w:start w:val="1"/>
+      <w:numFmt w:val="lowerRoman"/>
+      <w:lvlText w:val="%9."/>
+      <w:lvlJc w:val="right"/>
+      <w:pPr>
+        <w:ind w:left="6480" w:hanging="180"/>
+      </w:pPr>
+    </w:lvl>
+  </w:abstractNum>
   <w:abstractNum xmlns:w="http://schemas.openxmlformats.org/wordprocessingml/2006/main" w:abstractNumId="5">
     <w:nsid w:val="5815a10"/>
     <w:multiLevelType xmlns:w="http://schemas.openxmlformats.org/wordprocessingml/2006/main" w:val="hybridMultilevel"/>
@@ -2190,6 +2745,9 @@
       </w:rPr>
     </w:lvl>
   </w:abstractNum>
+  <w:num w:numId="6">
+    <w:abstractNumId w:val="6"/>
+  </w:num>
   <w:num w:numId="5">
     <w:abstractNumId w:val="5"/>
   </w:num>

</xml_diff>

<commit_message>
Until section 10 class 132
</commit_message>
<xml_diff>
--- a/JavaScript.docx
+++ b/JavaScript.docx
@@ -2072,6 +2072,55 @@
           <w:ilvl w:val="0"/>
           <w:numId w:val="6"/>
         </w:numPr>
+        <w:spacing w:before="0" w:beforeAutospacing="off" w:after="160" w:afterAutospacing="off" w:line="259" w:lineRule="auto"/>
+        <w:ind w:left="720" w:right="0" w:hanging="360"/>
+        <w:jc w:val="left"/>
+        <w:rPr>
+          <w:rFonts w:ascii="Calibri" w:hAnsi="Calibri" w:eastAsia="Calibri" w:cs="Calibri"/>
+          <w:noProof w:val="0"/>
+          <w:sz w:val="22"/>
+          <w:szCs w:val="22"/>
+          <w:lang w:val="en-US"/>
+        </w:rPr>
+      </w:pPr>
+      <w:r>
+        <w:rPr>
+          <w:rFonts w:ascii="Calibri" w:hAnsi="Calibri" w:eastAsia="Calibri" w:cs="Calibri"/>
+          <w:noProof w:val="0"/>
+          <w:sz w:val="22"/>
+          <w:szCs w:val="22"/>
+          <w:lang w:val="en-US"/>
+        </w:rPr>
+        <w:t xml:space="preserve">Since es2020 we also have the Optional Chaining operator </w:t>
+      </w:r>
+      <w:r>
+        <w:rPr>
+          <w:rFonts w:ascii="Calibri" w:hAnsi="Calibri" w:eastAsia="Calibri" w:cs="Calibri"/>
+          <w:noProof w:val="0"/>
+          <w:sz w:val="22"/>
+          <w:szCs w:val="22"/>
+          <w:lang w:val="en-US"/>
+        </w:rPr>
+        <w:t>‘?.</w:t>
+      </w:r>
+      <w:r>
+        <w:rPr>
+          <w:rFonts w:ascii="Calibri" w:hAnsi="Calibri" w:eastAsia="Calibri" w:cs="Calibri"/>
+          <w:noProof w:val="0"/>
+          <w:sz w:val="22"/>
+          <w:szCs w:val="22"/>
+          <w:lang w:val="en-US"/>
+        </w:rPr>
+        <w:t>’</w:t>
+      </w:r>
+    </w:p>
+    <w:p>
+      <w:pPr>
+        <w:pStyle w:val="ListParagraph"/>
+        <w:numPr>
+          <w:ilvl w:val="0"/>
+          <w:numId w:val="6"/>
+        </w:numPr>
         <w:bidi w:val="0"/>
         <w:spacing w:before="0" w:beforeAutospacing="off" w:after="160" w:afterAutospacing="off" w:line="259" w:lineRule="auto"/>
         <w:ind w:left="720" w:right="0" w:hanging="360"/>
@@ -2084,6 +2133,636 @@
           <w:lang w:val="en-US"/>
         </w:rPr>
       </w:pPr>
+      <w:r>
+        <w:rPr>
+          <w:rFonts w:ascii="Calibri" w:hAnsi="Calibri" w:eastAsia="Calibri" w:cs="Calibri"/>
+          <w:noProof w:val="0"/>
+          <w:sz w:val="22"/>
+          <w:szCs w:val="22"/>
+          <w:lang w:val="en-US"/>
+        </w:rPr>
+        <w:t>Loop through objects:</w:t>
+      </w:r>
+    </w:p>
+    <w:p>
+      <w:pPr>
+        <w:pStyle w:val="ListParagraph"/>
+        <w:numPr>
+          <w:ilvl w:val="0"/>
+          <w:numId w:val="7"/>
+        </w:numPr>
+        <w:bidi w:val="0"/>
+        <w:spacing w:before="0" w:beforeAutospacing="off" w:after="160" w:afterAutospacing="off" w:line="259" w:lineRule="auto"/>
+        <w:ind w:right="0"/>
+        <w:jc w:val="left"/>
+        <w:rPr>
+          <w:rFonts w:ascii="Calibri" w:hAnsi="Calibri" w:eastAsia="Calibri" w:cs="Calibri"/>
+          <w:noProof w:val="0"/>
+          <w:sz w:val="22"/>
+          <w:szCs w:val="22"/>
+          <w:lang w:val="en-US"/>
+        </w:rPr>
+      </w:pPr>
+      <w:r>
+        <w:rPr>
+          <w:rFonts w:ascii="Calibri" w:hAnsi="Calibri" w:eastAsia="Calibri" w:cs="Calibri"/>
+          <w:noProof w:val="0"/>
+          <w:sz w:val="22"/>
+          <w:szCs w:val="22"/>
+          <w:lang w:val="en-US"/>
+        </w:rPr>
+        <w:t>Object.keys</w:t>
+      </w:r>
+      <w:r>
+        <w:rPr>
+          <w:rFonts w:ascii="Calibri" w:hAnsi="Calibri" w:eastAsia="Calibri" w:cs="Calibri"/>
+          <w:noProof w:val="0"/>
+          <w:sz w:val="22"/>
+          <w:szCs w:val="22"/>
+          <w:lang w:val="en-US"/>
+        </w:rPr>
+        <w:t>(object) returns an array with the key names of the object.</w:t>
+      </w:r>
+    </w:p>
+    <w:p>
+      <w:pPr>
+        <w:pStyle w:val="ListParagraph"/>
+        <w:numPr>
+          <w:ilvl w:val="0"/>
+          <w:numId w:val="7"/>
+        </w:numPr>
+        <w:bidi w:val="0"/>
+        <w:spacing w:before="0" w:beforeAutospacing="off" w:after="160" w:afterAutospacing="off" w:line="259" w:lineRule="auto"/>
+        <w:ind w:right="0"/>
+        <w:jc w:val="left"/>
+        <w:rPr>
+          <w:rFonts w:ascii="Calibri" w:hAnsi="Calibri" w:eastAsia="Calibri" w:cs="Calibri"/>
+          <w:noProof w:val="0"/>
+          <w:sz w:val="22"/>
+          <w:szCs w:val="22"/>
+          <w:lang w:val="en-US"/>
+        </w:rPr>
+      </w:pPr>
+      <w:r>
+        <w:rPr>
+          <w:rFonts w:ascii="Calibri" w:hAnsi="Calibri" w:eastAsia="Calibri" w:cs="Calibri"/>
+          <w:noProof w:val="0"/>
+          <w:sz w:val="22"/>
+          <w:szCs w:val="22"/>
+          <w:lang w:val="en-US"/>
+        </w:rPr>
+        <w:t>Object.values</w:t>
+      </w:r>
+      <w:r>
+        <w:rPr>
+          <w:rFonts w:ascii="Calibri" w:hAnsi="Calibri" w:eastAsia="Calibri" w:cs="Calibri"/>
+          <w:noProof w:val="0"/>
+          <w:sz w:val="22"/>
+          <w:szCs w:val="22"/>
+          <w:lang w:val="en-US"/>
+        </w:rPr>
+        <w:t>(object) returns an array with the values of the object.</w:t>
+      </w:r>
+    </w:p>
+    <w:p>
+      <w:pPr>
+        <w:pStyle w:val="ListParagraph"/>
+        <w:numPr>
+          <w:ilvl w:val="0"/>
+          <w:numId w:val="7"/>
+        </w:numPr>
+        <w:bidi w:val="0"/>
+        <w:spacing w:before="0" w:beforeAutospacing="off" w:after="160" w:afterAutospacing="off" w:line="259" w:lineRule="auto"/>
+        <w:ind w:right="0"/>
+        <w:jc w:val="left"/>
+        <w:rPr>
+          <w:rFonts w:ascii="Calibri" w:hAnsi="Calibri" w:eastAsia="Calibri" w:cs="Calibri"/>
+          <w:noProof w:val="0"/>
+          <w:sz w:val="22"/>
+          <w:szCs w:val="22"/>
+          <w:lang w:val="en-US"/>
+        </w:rPr>
+      </w:pPr>
+      <w:r>
+        <w:rPr>
+          <w:rFonts w:ascii="Calibri" w:hAnsi="Calibri" w:eastAsia="Calibri" w:cs="Calibri"/>
+          <w:noProof w:val="0"/>
+          <w:sz w:val="22"/>
+          <w:szCs w:val="22"/>
+          <w:lang w:val="en-US"/>
+        </w:rPr>
+        <w:t>Object.entries</w:t>
+      </w:r>
+      <w:r>
+        <w:rPr>
+          <w:rFonts w:ascii="Calibri" w:hAnsi="Calibri" w:eastAsia="Calibri" w:cs="Calibri"/>
+          <w:noProof w:val="0"/>
+          <w:sz w:val="22"/>
+          <w:szCs w:val="22"/>
+          <w:lang w:val="en-US"/>
+        </w:rPr>
+        <w:t>(object) returns an array with the key names and the values of the object [key, value].</w:t>
+      </w:r>
+    </w:p>
+    <w:p>
+      <w:pPr>
+        <w:pStyle w:val="ListParagraph"/>
+        <w:numPr>
+          <w:ilvl w:val="0"/>
+          <w:numId w:val="8"/>
+        </w:numPr>
+        <w:bidi w:val="0"/>
+        <w:spacing w:before="0" w:beforeAutospacing="off" w:after="160" w:afterAutospacing="off" w:line="259" w:lineRule="auto"/>
+        <w:ind w:right="0"/>
+        <w:jc w:val="left"/>
+        <w:rPr>
+          <w:rFonts w:ascii="Calibri" w:hAnsi="Calibri" w:eastAsia="Calibri" w:cs="Calibri"/>
+          <w:noProof w:val="0"/>
+          <w:sz w:val="22"/>
+          <w:szCs w:val="22"/>
+          <w:lang w:val="en-US"/>
+        </w:rPr>
+      </w:pPr>
+      <w:r>
+        <w:rPr>
+          <w:rFonts w:ascii="Calibri" w:hAnsi="Calibri" w:eastAsia="Calibri" w:cs="Calibri"/>
+          <w:noProof w:val="0"/>
+          <w:sz w:val="22"/>
+          <w:szCs w:val="22"/>
+          <w:lang w:val="en-US"/>
+        </w:rPr>
+        <w:t xml:space="preserve">Sets were introduced to </w:t>
+      </w:r>
+      <w:proofErr w:type="spellStart"/>
+      <w:r>
+        <w:rPr>
+          <w:rFonts w:ascii="Calibri" w:hAnsi="Calibri" w:eastAsia="Calibri" w:cs="Calibri"/>
+          <w:noProof w:val="0"/>
+          <w:sz w:val="22"/>
+          <w:szCs w:val="22"/>
+          <w:lang w:val="en-US"/>
+        </w:rPr>
+        <w:t>javascript</w:t>
+      </w:r>
+      <w:proofErr w:type="spellEnd"/>
+      <w:r>
+        <w:rPr>
+          <w:rFonts w:ascii="Calibri" w:hAnsi="Calibri" w:eastAsia="Calibri" w:cs="Calibri"/>
+          <w:noProof w:val="0"/>
+          <w:sz w:val="22"/>
+          <w:szCs w:val="22"/>
+          <w:lang w:val="en-US"/>
+        </w:rPr>
+        <w:t xml:space="preserve"> on es6, a Set (new </w:t>
+      </w:r>
+      <w:proofErr w:type="gramStart"/>
+      <w:r>
+        <w:rPr>
+          <w:rFonts w:ascii="Calibri" w:hAnsi="Calibri" w:eastAsia="Calibri" w:cs="Calibri"/>
+          <w:noProof w:val="0"/>
+          <w:sz w:val="22"/>
+          <w:szCs w:val="22"/>
+          <w:lang w:val="en-US"/>
+        </w:rPr>
+        <w:t>Set(</w:t>
+      </w:r>
+      <w:proofErr w:type="gramEnd"/>
+      <w:r>
+        <w:rPr>
+          <w:rFonts w:ascii="Calibri" w:hAnsi="Calibri" w:eastAsia="Calibri" w:cs="Calibri"/>
+          <w:noProof w:val="0"/>
+          <w:sz w:val="22"/>
+          <w:szCs w:val="22"/>
+          <w:lang w:val="en-US"/>
+        </w:rPr>
+        <w:t xml:space="preserve">)) is a collection of unique values. NOTE: length property is called size for Sets | .includes() method is </w:t>
+      </w:r>
+      <w:proofErr w:type="gramStart"/>
+      <w:r>
+        <w:rPr>
+          <w:rFonts w:ascii="Calibri" w:hAnsi="Calibri" w:eastAsia="Calibri" w:cs="Calibri"/>
+          <w:noProof w:val="0"/>
+          <w:sz w:val="22"/>
+          <w:szCs w:val="22"/>
+          <w:lang w:val="en-US"/>
+        </w:rPr>
+        <w:t>called .has</w:t>
+      </w:r>
+      <w:proofErr w:type="gramEnd"/>
+      <w:r>
+        <w:rPr>
+          <w:rFonts w:ascii="Calibri" w:hAnsi="Calibri" w:eastAsia="Calibri" w:cs="Calibri"/>
+          <w:noProof w:val="0"/>
+          <w:sz w:val="22"/>
+          <w:szCs w:val="22"/>
+          <w:lang w:val="en-US"/>
+        </w:rPr>
+        <w:t xml:space="preserve">() for Sets | As order is irrelevant for Sets, then the </w:t>
+      </w:r>
+      <w:proofErr w:type="gramStart"/>
+      <w:r>
+        <w:rPr>
+          <w:rFonts w:ascii="Calibri" w:hAnsi="Calibri" w:eastAsia="Calibri" w:cs="Calibri"/>
+          <w:noProof w:val="0"/>
+          <w:sz w:val="22"/>
+          <w:szCs w:val="22"/>
+          <w:lang w:val="en-US"/>
+        </w:rPr>
+        <w:t>push(</w:t>
+      </w:r>
+      <w:proofErr w:type="gramEnd"/>
+      <w:r>
+        <w:rPr>
+          <w:rFonts w:ascii="Calibri" w:hAnsi="Calibri" w:eastAsia="Calibri" w:cs="Calibri"/>
+          <w:noProof w:val="0"/>
+          <w:sz w:val="22"/>
+          <w:szCs w:val="22"/>
+          <w:lang w:val="en-US"/>
+        </w:rPr>
+        <w:t xml:space="preserve">) or </w:t>
+      </w:r>
+      <w:proofErr w:type="gramStart"/>
+      <w:r>
+        <w:rPr>
+          <w:rFonts w:ascii="Calibri" w:hAnsi="Calibri" w:eastAsia="Calibri" w:cs="Calibri"/>
+          <w:noProof w:val="0"/>
+          <w:sz w:val="22"/>
+          <w:szCs w:val="22"/>
+          <w:lang w:val="en-US"/>
+        </w:rPr>
+        <w:t>unshift(</w:t>
+      </w:r>
+      <w:proofErr w:type="gramEnd"/>
+      <w:r>
+        <w:rPr>
+          <w:rFonts w:ascii="Calibri" w:hAnsi="Calibri" w:eastAsia="Calibri" w:cs="Calibri"/>
+          <w:noProof w:val="0"/>
+          <w:sz w:val="22"/>
+          <w:szCs w:val="22"/>
+          <w:lang w:val="en-US"/>
+        </w:rPr>
+        <w:t xml:space="preserve">) method for Sets is called </w:t>
+      </w:r>
+      <w:proofErr w:type="gramStart"/>
+      <w:r>
+        <w:rPr>
+          <w:rFonts w:ascii="Calibri" w:hAnsi="Calibri" w:eastAsia="Calibri" w:cs="Calibri"/>
+          <w:noProof w:val="0"/>
+          <w:sz w:val="22"/>
+          <w:szCs w:val="22"/>
+          <w:lang w:val="en-US"/>
+        </w:rPr>
+        <w:t>add(</w:t>
+      </w:r>
+      <w:proofErr w:type="gramEnd"/>
+      <w:r>
+        <w:rPr>
+          <w:rFonts w:ascii="Calibri" w:hAnsi="Calibri" w:eastAsia="Calibri" w:cs="Calibri"/>
+          <w:noProof w:val="0"/>
+          <w:sz w:val="22"/>
+          <w:szCs w:val="22"/>
+          <w:lang w:val="en-US"/>
+        </w:rPr>
+        <w:t xml:space="preserve">) | For the same reason, </w:t>
+      </w:r>
+      <w:proofErr w:type="gramStart"/>
+      <w:r>
+        <w:rPr>
+          <w:rFonts w:ascii="Calibri" w:hAnsi="Calibri" w:eastAsia="Calibri" w:cs="Calibri"/>
+          <w:noProof w:val="0"/>
+          <w:sz w:val="22"/>
+          <w:szCs w:val="22"/>
+          <w:lang w:val="en-US"/>
+        </w:rPr>
+        <w:t>shift(</w:t>
+      </w:r>
+      <w:proofErr w:type="gramEnd"/>
+      <w:r>
+        <w:rPr>
+          <w:rFonts w:ascii="Calibri" w:hAnsi="Calibri" w:eastAsia="Calibri" w:cs="Calibri"/>
+          <w:noProof w:val="0"/>
+          <w:sz w:val="22"/>
+          <w:szCs w:val="22"/>
+          <w:lang w:val="en-US"/>
+        </w:rPr>
+        <w:t xml:space="preserve">) or </w:t>
+      </w:r>
+      <w:proofErr w:type="gramStart"/>
+      <w:r>
+        <w:rPr>
+          <w:rFonts w:ascii="Calibri" w:hAnsi="Calibri" w:eastAsia="Calibri" w:cs="Calibri"/>
+          <w:noProof w:val="0"/>
+          <w:sz w:val="22"/>
+          <w:szCs w:val="22"/>
+          <w:lang w:val="en-US"/>
+        </w:rPr>
+        <w:t>pop(</w:t>
+      </w:r>
+      <w:proofErr w:type="gramEnd"/>
+      <w:r>
+        <w:rPr>
+          <w:rFonts w:ascii="Calibri" w:hAnsi="Calibri" w:eastAsia="Calibri" w:cs="Calibri"/>
+          <w:noProof w:val="0"/>
+          <w:sz w:val="22"/>
+          <w:szCs w:val="22"/>
+          <w:lang w:val="en-US"/>
+        </w:rPr>
+        <w:t>) methods for Sets is called delete() | .clear() to empty the Set.</w:t>
+      </w:r>
+    </w:p>
+    <w:p>
+      <w:pPr>
+        <w:pStyle w:val="ListParagraph"/>
+        <w:numPr>
+          <w:ilvl w:val="0"/>
+          <w:numId w:val="8"/>
+        </w:numPr>
+        <w:bidi w:val="0"/>
+        <w:spacing w:before="0" w:beforeAutospacing="off" w:after="160" w:afterAutospacing="off" w:line="259" w:lineRule="auto"/>
+        <w:ind w:right="0"/>
+        <w:jc w:val="left"/>
+        <w:rPr>
+          <w:rFonts w:ascii="Calibri" w:hAnsi="Calibri" w:eastAsia="Calibri" w:cs="Calibri"/>
+          <w:noProof w:val="0"/>
+          <w:sz w:val="22"/>
+          <w:szCs w:val="22"/>
+          <w:lang w:val="en-US"/>
+        </w:rPr>
+      </w:pPr>
+      <w:r>
+        <w:rPr>
+          <w:rFonts w:ascii="Calibri" w:hAnsi="Calibri" w:eastAsia="Calibri" w:cs="Calibri"/>
+          <w:noProof w:val="0"/>
+          <w:sz w:val="22"/>
+          <w:szCs w:val="22"/>
+          <w:lang w:val="en-US"/>
+        </w:rPr>
+        <w:t xml:space="preserve">Maps </w:t>
+      </w:r>
+      <w:r>
+        <w:rPr>
+          <w:rFonts w:ascii="Calibri" w:hAnsi="Calibri" w:eastAsia="Calibri" w:cs="Calibri"/>
+          <w:noProof w:val="0"/>
+          <w:sz w:val="22"/>
+          <w:szCs w:val="22"/>
+          <w:lang w:val="en-US"/>
+        </w:rPr>
+        <w:t xml:space="preserve">were introduced to </w:t>
+      </w:r>
+      <w:proofErr w:type="spellStart"/>
+      <w:r>
+        <w:rPr>
+          <w:rFonts w:ascii="Calibri" w:hAnsi="Calibri" w:eastAsia="Calibri" w:cs="Calibri"/>
+          <w:noProof w:val="0"/>
+          <w:sz w:val="22"/>
+          <w:szCs w:val="22"/>
+          <w:lang w:val="en-US"/>
+        </w:rPr>
+        <w:t>javascript</w:t>
+      </w:r>
+      <w:proofErr w:type="spellEnd"/>
+      <w:r>
+        <w:rPr>
+          <w:rFonts w:ascii="Calibri" w:hAnsi="Calibri" w:eastAsia="Calibri" w:cs="Calibri"/>
+          <w:noProof w:val="0"/>
+          <w:sz w:val="22"/>
+          <w:szCs w:val="22"/>
+          <w:lang w:val="en-US"/>
+        </w:rPr>
+        <w:t xml:space="preserve"> on es6, a Map </w:t>
+      </w:r>
+      <w:r>
+        <w:rPr>
+          <w:rFonts w:ascii="Calibri" w:hAnsi="Calibri" w:eastAsia="Calibri" w:cs="Calibri"/>
+          <w:noProof w:val="0"/>
+          <w:sz w:val="22"/>
+          <w:szCs w:val="22"/>
+          <w:lang w:val="en-US"/>
+        </w:rPr>
+        <w:t xml:space="preserve">(new </w:t>
+      </w:r>
+      <w:proofErr w:type="gramStart"/>
+      <w:r>
+        <w:rPr>
+          <w:rFonts w:ascii="Calibri" w:hAnsi="Calibri" w:eastAsia="Calibri" w:cs="Calibri"/>
+          <w:noProof w:val="0"/>
+          <w:sz w:val="22"/>
+          <w:szCs w:val="22"/>
+          <w:lang w:val="en-US"/>
+        </w:rPr>
+        <w:t>Map(</w:t>
+      </w:r>
+      <w:proofErr w:type="gramEnd"/>
+      <w:r>
+        <w:rPr>
+          <w:rFonts w:ascii="Calibri" w:hAnsi="Calibri" w:eastAsia="Calibri" w:cs="Calibri"/>
+          <w:noProof w:val="0"/>
+          <w:sz w:val="22"/>
+          <w:szCs w:val="22"/>
+          <w:lang w:val="en-US"/>
+        </w:rPr>
+        <w:t>))</w:t>
+      </w:r>
+      <w:r>
+        <w:rPr>
+          <w:rFonts w:ascii="Calibri" w:hAnsi="Calibri" w:eastAsia="Calibri" w:cs="Calibri"/>
+          <w:noProof w:val="0"/>
+          <w:sz w:val="22"/>
+          <w:szCs w:val="22"/>
+          <w:lang w:val="en-US"/>
+        </w:rPr>
+        <w:t xml:space="preserve"> is similar to an object, but with the difference that the keys on a Map can be anything, a string, number, object, function, etc. Methods </w:t>
+      </w:r>
+      <w:proofErr w:type="gramStart"/>
+      <w:r>
+        <w:rPr>
+          <w:rFonts w:ascii="Calibri" w:hAnsi="Calibri" w:eastAsia="Calibri" w:cs="Calibri"/>
+          <w:noProof w:val="0"/>
+          <w:sz w:val="22"/>
+          <w:szCs w:val="22"/>
+          <w:lang w:val="en-US"/>
+        </w:rPr>
+        <w:t>are .set</w:t>
+      </w:r>
+      <w:proofErr w:type="gramEnd"/>
+      <w:r>
+        <w:rPr>
+          <w:rFonts w:ascii="Calibri" w:hAnsi="Calibri" w:eastAsia="Calibri" w:cs="Calibri"/>
+          <w:noProof w:val="0"/>
+          <w:sz w:val="22"/>
+          <w:szCs w:val="22"/>
+          <w:lang w:val="en-US"/>
+        </w:rPr>
+        <w:t xml:space="preserve">() which not only adds an element to the map, but also returns the updated Map </w:t>
+      </w:r>
+      <w:proofErr w:type="gramStart"/>
+      <w:r>
+        <w:rPr>
+          <w:rFonts w:ascii="Calibri" w:hAnsi="Calibri" w:eastAsia="Calibri" w:cs="Calibri"/>
+          <w:noProof w:val="0"/>
+          <w:sz w:val="22"/>
+          <w:szCs w:val="22"/>
+          <w:lang w:val="en-US"/>
+        </w:rPr>
+        <w:t>| .get</w:t>
+      </w:r>
+      <w:proofErr w:type="gramEnd"/>
+      <w:r>
+        <w:rPr>
+          <w:rFonts w:ascii="Calibri" w:hAnsi="Calibri" w:eastAsia="Calibri" w:cs="Calibri"/>
+          <w:noProof w:val="0"/>
+          <w:sz w:val="22"/>
+          <w:szCs w:val="22"/>
+          <w:lang w:val="en-US"/>
+        </w:rPr>
+        <w:t xml:space="preserve">() | .has() | .delete() </w:t>
+      </w:r>
+      <w:proofErr w:type="gramStart"/>
+      <w:r>
+        <w:rPr>
+          <w:rFonts w:ascii="Calibri" w:hAnsi="Calibri" w:eastAsia="Calibri" w:cs="Calibri"/>
+          <w:noProof w:val="0"/>
+          <w:sz w:val="22"/>
+          <w:szCs w:val="22"/>
+          <w:lang w:val="en-US"/>
+        </w:rPr>
+        <w:t>| .clear</w:t>
+      </w:r>
+      <w:proofErr w:type="gramEnd"/>
+      <w:r>
+        <w:rPr>
+          <w:rFonts w:ascii="Calibri" w:hAnsi="Calibri" w:eastAsia="Calibri" w:cs="Calibri"/>
+          <w:noProof w:val="0"/>
+          <w:sz w:val="22"/>
+          <w:szCs w:val="22"/>
+          <w:lang w:val="en-US"/>
+        </w:rPr>
+        <w:t>()</w:t>
+      </w:r>
+    </w:p>
+    <w:p>
+      <w:pPr>
+        <w:pStyle w:val="ListParagraph"/>
+        <w:numPr>
+          <w:ilvl w:val="0"/>
+          <w:numId w:val="8"/>
+        </w:numPr>
+        <w:bidi w:val="0"/>
+        <w:spacing w:before="0" w:beforeAutospacing="off" w:after="160" w:afterAutospacing="off" w:line="259" w:lineRule="auto"/>
+        <w:ind w:right="0"/>
+        <w:jc w:val="left"/>
+        <w:rPr>
+          <w:rFonts w:ascii="Calibri" w:hAnsi="Calibri" w:eastAsia="Calibri" w:cs="Calibri"/>
+          <w:noProof w:val="0"/>
+          <w:sz w:val="22"/>
+          <w:szCs w:val="22"/>
+          <w:lang w:val="en-US"/>
+        </w:rPr>
+      </w:pPr>
+      <w:proofErr w:type="spellStart"/>
+      <w:r>
+        <w:rPr>
+          <w:rFonts w:ascii="Calibri" w:hAnsi="Calibri" w:eastAsia="Calibri" w:cs="Calibri"/>
+          <w:noProof w:val="0"/>
+          <w:sz w:val="22"/>
+          <w:szCs w:val="22"/>
+          <w:lang w:val="en-US"/>
+        </w:rPr>
+        <w:t>WeakMap</w:t>
+      </w:r>
+      <w:proofErr w:type="spellEnd"/>
+      <w:r>
+        <w:rPr>
+          <w:rFonts w:ascii="Calibri" w:hAnsi="Calibri" w:eastAsia="Calibri" w:cs="Calibri"/>
+          <w:noProof w:val="0"/>
+          <w:sz w:val="22"/>
+          <w:szCs w:val="22"/>
+          <w:lang w:val="en-US"/>
+        </w:rPr>
+        <w:t xml:space="preserve"> and </w:t>
+      </w:r>
+      <w:proofErr w:type="spellStart"/>
+      <w:r>
+        <w:rPr>
+          <w:rFonts w:ascii="Calibri" w:hAnsi="Calibri" w:eastAsia="Calibri" w:cs="Calibri"/>
+          <w:noProof w:val="0"/>
+          <w:sz w:val="22"/>
+          <w:szCs w:val="22"/>
+          <w:lang w:val="en-US"/>
+        </w:rPr>
+        <w:t>WeakSet</w:t>
+      </w:r>
+      <w:proofErr w:type="spellEnd"/>
+      <w:r>
+        <w:rPr>
+          <w:rFonts w:ascii="Calibri" w:hAnsi="Calibri" w:eastAsia="Calibri" w:cs="Calibri"/>
+          <w:noProof w:val="0"/>
+          <w:sz w:val="22"/>
+          <w:szCs w:val="22"/>
+          <w:lang w:val="en-US"/>
+        </w:rPr>
+        <w:t>? CHECK THIS LATER</w:t>
+      </w:r>
+    </w:p>
+    <w:p>
+      <w:pPr>
+        <w:pStyle w:val="ListParagraph"/>
+        <w:numPr>
+          <w:ilvl w:val="0"/>
+          <w:numId w:val="8"/>
+        </w:numPr>
+        <w:bidi w:val="0"/>
+        <w:spacing w:before="0" w:beforeAutospacing="off" w:after="160" w:afterAutospacing="off" w:line="259" w:lineRule="auto"/>
+        <w:ind w:right="0"/>
+        <w:jc w:val="left"/>
+        <w:rPr>
+          <w:rFonts w:ascii="Calibri" w:hAnsi="Calibri" w:eastAsia="Calibri" w:cs="Calibri"/>
+          <w:noProof w:val="0"/>
+          <w:sz w:val="22"/>
+          <w:szCs w:val="22"/>
+          <w:lang w:val="en-US"/>
+        </w:rPr>
+      </w:pPr>
+      <w:r>
+        <w:rPr>
+          <w:rFonts w:ascii="Calibri" w:hAnsi="Calibri" w:eastAsia="Calibri" w:cs="Calibri"/>
+          <w:noProof w:val="0"/>
+          <w:sz w:val="22"/>
+          <w:szCs w:val="22"/>
+          <w:lang w:val="en-US"/>
+        </w:rPr>
+        <w:t>JavaScript has First-Class functions, which means that functions are values, so they can be stored as variables, sent to another function as a parameter or returned by another function (High-order function).</w:t>
+      </w:r>
+    </w:p>
+    <w:p>
+      <w:pPr>
+        <w:pStyle w:val="ListParagraph"/>
+        <w:numPr>
+          <w:ilvl w:val="0"/>
+          <w:numId w:val="8"/>
+        </w:numPr>
+        <w:bidi w:val="0"/>
+        <w:spacing w:before="0" w:beforeAutospacing="off" w:after="160" w:afterAutospacing="off" w:line="259" w:lineRule="auto"/>
+        <w:ind w:right="0"/>
+        <w:jc w:val="left"/>
+        <w:rPr>
+          <w:rFonts w:ascii="Calibri" w:hAnsi="Calibri" w:eastAsia="Calibri" w:cs="Calibri"/>
+          <w:noProof w:val="0"/>
+          <w:sz w:val="22"/>
+          <w:szCs w:val="22"/>
+          <w:lang w:val="en-US"/>
+        </w:rPr>
+      </w:pPr>
+      <w:r>
+        <w:rPr>
+          <w:rFonts w:ascii="Calibri" w:hAnsi="Calibri" w:eastAsia="Calibri" w:cs="Calibri"/>
+          <w:noProof w:val="0"/>
+          <w:sz w:val="22"/>
+          <w:szCs w:val="22"/>
+          <w:lang w:val="en-US"/>
+        </w:rPr>
+        <w:t>.name property of a function might be useful for debugging purposes.</w:t>
+      </w:r>
     </w:p>
     <w:sectPr>
       <w:pgSz w:w="12240" w:h="15840" w:orient="portrait"/>
@@ -2097,6 +2776,230 @@
 
 <file path=word/numbering.xml><?xml version="1.0" encoding="utf-8"?>
 <w:numbering xmlns:w="http://schemas.openxmlformats.org/wordprocessingml/2006/main">
+  <w:abstractNum xmlns:w="http://schemas.openxmlformats.org/wordprocessingml/2006/main" w:abstractNumId="8">
+    <w:nsid w:val="3a3ed512"/>
+    <w:multiLevelType xmlns:w="http://schemas.openxmlformats.org/wordprocessingml/2006/main" w:val="hybridMultilevel"/>
+    <w:lvl xmlns:w="http://schemas.openxmlformats.org/wordprocessingml/2006/main" w:ilvl="0">
+      <w:start w:val="1"/>
+      <w:numFmt w:val="bullet"/>
+      <w:lvlText w:val=""/>
+      <w:lvlJc w:val="left"/>
+      <w:pPr>
+        <w:ind w:left="720" w:hanging="360"/>
+      </w:pPr>
+      <w:rPr>
+        <w:rFonts w:hint="default" w:ascii="Symbol" w:hAnsi="Symbol"/>
+      </w:rPr>
+    </w:lvl>
+    <w:lvl xmlns:w="http://schemas.openxmlformats.org/wordprocessingml/2006/main" w:ilvl="1">
+      <w:start w:val="1"/>
+      <w:numFmt w:val="bullet"/>
+      <w:lvlText w:val="o"/>
+      <w:lvlJc w:val="left"/>
+      <w:pPr>
+        <w:ind w:left="1440" w:hanging="360"/>
+      </w:pPr>
+      <w:rPr>
+        <w:rFonts w:hint="default" w:ascii="Courier New" w:hAnsi="Courier New"/>
+      </w:rPr>
+    </w:lvl>
+    <w:lvl xmlns:w="http://schemas.openxmlformats.org/wordprocessingml/2006/main" w:ilvl="2">
+      <w:start w:val="1"/>
+      <w:numFmt w:val="bullet"/>
+      <w:lvlText w:val=""/>
+      <w:lvlJc w:val="left"/>
+      <w:pPr>
+        <w:ind w:left="2160" w:hanging="360"/>
+      </w:pPr>
+      <w:rPr>
+        <w:rFonts w:hint="default" w:ascii="Wingdings" w:hAnsi="Wingdings"/>
+      </w:rPr>
+    </w:lvl>
+    <w:lvl xmlns:w="http://schemas.openxmlformats.org/wordprocessingml/2006/main" w:ilvl="3">
+      <w:start w:val="1"/>
+      <w:numFmt w:val="bullet"/>
+      <w:lvlText w:val=""/>
+      <w:lvlJc w:val="left"/>
+      <w:pPr>
+        <w:ind w:left="2880" w:hanging="360"/>
+      </w:pPr>
+      <w:rPr>
+        <w:rFonts w:hint="default" w:ascii="Symbol" w:hAnsi="Symbol"/>
+      </w:rPr>
+    </w:lvl>
+    <w:lvl xmlns:w="http://schemas.openxmlformats.org/wordprocessingml/2006/main" w:ilvl="4">
+      <w:start w:val="1"/>
+      <w:numFmt w:val="bullet"/>
+      <w:lvlText w:val="o"/>
+      <w:lvlJc w:val="left"/>
+      <w:pPr>
+        <w:ind w:left="3600" w:hanging="360"/>
+      </w:pPr>
+      <w:rPr>
+        <w:rFonts w:hint="default" w:ascii="Courier New" w:hAnsi="Courier New"/>
+      </w:rPr>
+    </w:lvl>
+    <w:lvl xmlns:w="http://schemas.openxmlformats.org/wordprocessingml/2006/main" w:ilvl="5">
+      <w:start w:val="1"/>
+      <w:numFmt w:val="bullet"/>
+      <w:lvlText w:val=""/>
+      <w:lvlJc w:val="left"/>
+      <w:pPr>
+        <w:ind w:left="4320" w:hanging="360"/>
+      </w:pPr>
+      <w:rPr>
+        <w:rFonts w:hint="default" w:ascii="Wingdings" w:hAnsi="Wingdings"/>
+      </w:rPr>
+    </w:lvl>
+    <w:lvl xmlns:w="http://schemas.openxmlformats.org/wordprocessingml/2006/main" w:ilvl="6">
+      <w:start w:val="1"/>
+      <w:numFmt w:val="bullet"/>
+      <w:lvlText w:val=""/>
+      <w:lvlJc w:val="left"/>
+      <w:pPr>
+        <w:ind w:left="5040" w:hanging="360"/>
+      </w:pPr>
+      <w:rPr>
+        <w:rFonts w:hint="default" w:ascii="Symbol" w:hAnsi="Symbol"/>
+      </w:rPr>
+    </w:lvl>
+    <w:lvl xmlns:w="http://schemas.openxmlformats.org/wordprocessingml/2006/main" w:ilvl="7">
+      <w:start w:val="1"/>
+      <w:numFmt w:val="bullet"/>
+      <w:lvlText w:val="o"/>
+      <w:lvlJc w:val="left"/>
+      <w:pPr>
+        <w:ind w:left="5760" w:hanging="360"/>
+      </w:pPr>
+      <w:rPr>
+        <w:rFonts w:hint="default" w:ascii="Courier New" w:hAnsi="Courier New"/>
+      </w:rPr>
+    </w:lvl>
+    <w:lvl xmlns:w="http://schemas.openxmlformats.org/wordprocessingml/2006/main" w:ilvl="8">
+      <w:start w:val="1"/>
+      <w:numFmt w:val="bullet"/>
+      <w:lvlText w:val=""/>
+      <w:lvlJc w:val="left"/>
+      <w:pPr>
+        <w:ind w:left="6480" w:hanging="360"/>
+      </w:pPr>
+      <w:rPr>
+        <w:rFonts w:hint="default" w:ascii="Wingdings" w:hAnsi="Wingdings"/>
+      </w:rPr>
+    </w:lvl>
+  </w:abstractNum>
+  <w:abstractNum xmlns:w="http://schemas.openxmlformats.org/wordprocessingml/2006/main" w:abstractNumId="7">
+    <w:nsid w:val="571b9203"/>
+    <w:multiLevelType xmlns:w="http://schemas.openxmlformats.org/wordprocessingml/2006/main" w:val="hybridMultilevel"/>
+    <w:lvl xmlns:w="http://schemas.openxmlformats.org/wordprocessingml/2006/main" w:ilvl="0">
+      <w:start w:val="1"/>
+      <w:numFmt w:val="bullet"/>
+      <w:lvlText w:val=""/>
+      <w:lvlJc w:val="left"/>
+      <w:pPr>
+        <w:ind w:left="1080" w:hanging="360"/>
+      </w:pPr>
+      <w:rPr>
+        <w:rFonts w:hint="default" w:ascii="Symbol" w:hAnsi="Symbol"/>
+      </w:rPr>
+    </w:lvl>
+    <w:lvl xmlns:w="http://schemas.openxmlformats.org/wordprocessingml/2006/main" w:ilvl="1">
+      <w:start w:val="1"/>
+      <w:numFmt w:val="bullet"/>
+      <w:lvlText w:val="o"/>
+      <w:lvlJc w:val="left"/>
+      <w:pPr>
+        <w:ind w:left="1800" w:hanging="360"/>
+      </w:pPr>
+      <w:rPr>
+        <w:rFonts w:hint="default" w:ascii="Courier New" w:hAnsi="Courier New"/>
+      </w:rPr>
+    </w:lvl>
+    <w:lvl xmlns:w="http://schemas.openxmlformats.org/wordprocessingml/2006/main" w:ilvl="2">
+      <w:start w:val="1"/>
+      <w:numFmt w:val="bullet"/>
+      <w:lvlText w:val=""/>
+      <w:lvlJc w:val="left"/>
+      <w:pPr>
+        <w:ind w:left="2520" w:hanging="360"/>
+      </w:pPr>
+      <w:rPr>
+        <w:rFonts w:hint="default" w:ascii="Wingdings" w:hAnsi="Wingdings"/>
+      </w:rPr>
+    </w:lvl>
+    <w:lvl xmlns:w="http://schemas.openxmlformats.org/wordprocessingml/2006/main" w:ilvl="3">
+      <w:start w:val="1"/>
+      <w:numFmt w:val="bullet"/>
+      <w:lvlText w:val=""/>
+      <w:lvlJc w:val="left"/>
+      <w:pPr>
+        <w:ind w:left="3240" w:hanging="360"/>
+      </w:pPr>
+      <w:rPr>
+        <w:rFonts w:hint="default" w:ascii="Symbol" w:hAnsi="Symbol"/>
+      </w:rPr>
+    </w:lvl>
+    <w:lvl xmlns:w="http://schemas.openxmlformats.org/wordprocessingml/2006/main" w:ilvl="4">
+      <w:start w:val="1"/>
+      <w:numFmt w:val="bullet"/>
+      <w:lvlText w:val="o"/>
+      <w:lvlJc w:val="left"/>
+      <w:pPr>
+        <w:ind w:left="3960" w:hanging="360"/>
+      </w:pPr>
+      <w:rPr>
+        <w:rFonts w:hint="default" w:ascii="Courier New" w:hAnsi="Courier New"/>
+      </w:rPr>
+    </w:lvl>
+    <w:lvl xmlns:w="http://schemas.openxmlformats.org/wordprocessingml/2006/main" w:ilvl="5">
+      <w:start w:val="1"/>
+      <w:numFmt w:val="bullet"/>
+      <w:lvlText w:val=""/>
+      <w:lvlJc w:val="left"/>
+      <w:pPr>
+        <w:ind w:left="4680" w:hanging="360"/>
+      </w:pPr>
+      <w:rPr>
+        <w:rFonts w:hint="default" w:ascii="Wingdings" w:hAnsi="Wingdings"/>
+      </w:rPr>
+    </w:lvl>
+    <w:lvl xmlns:w="http://schemas.openxmlformats.org/wordprocessingml/2006/main" w:ilvl="6">
+      <w:start w:val="1"/>
+      <w:numFmt w:val="bullet"/>
+      <w:lvlText w:val=""/>
+      <w:lvlJc w:val="left"/>
+      <w:pPr>
+        <w:ind w:left="5400" w:hanging="360"/>
+      </w:pPr>
+      <w:rPr>
+        <w:rFonts w:hint="default" w:ascii="Symbol" w:hAnsi="Symbol"/>
+      </w:rPr>
+    </w:lvl>
+    <w:lvl xmlns:w="http://schemas.openxmlformats.org/wordprocessingml/2006/main" w:ilvl="7">
+      <w:start w:val="1"/>
+      <w:numFmt w:val="bullet"/>
+      <w:lvlText w:val="o"/>
+      <w:lvlJc w:val="left"/>
+      <w:pPr>
+        <w:ind w:left="6120" w:hanging="360"/>
+      </w:pPr>
+      <w:rPr>
+        <w:rFonts w:hint="default" w:ascii="Courier New" w:hAnsi="Courier New"/>
+      </w:rPr>
+    </w:lvl>
+    <w:lvl xmlns:w="http://schemas.openxmlformats.org/wordprocessingml/2006/main" w:ilvl="8">
+      <w:start w:val="1"/>
+      <w:numFmt w:val="bullet"/>
+      <w:lvlText w:val=""/>
+      <w:lvlJc w:val="left"/>
+      <w:pPr>
+        <w:ind w:left="6840" w:hanging="360"/>
+      </w:pPr>
+      <w:rPr>
+        <w:rFonts w:hint="default" w:ascii="Wingdings" w:hAnsi="Wingdings"/>
+      </w:rPr>
+    </w:lvl>
+  </w:abstractNum>
   <w:abstractNum xmlns:w="http://schemas.openxmlformats.org/wordprocessingml/2006/main" w:abstractNumId="6">
     <w:nsid w:val="3473acf1"/>
     <w:multiLevelType xmlns:w="http://schemas.openxmlformats.org/wordprocessingml/2006/main" w:val="hybridMultilevel"/>
@@ -2745,6 +3648,12 @@
       </w:rPr>
     </w:lvl>
   </w:abstractNum>
+  <w:num w:numId="8">
+    <w:abstractNumId w:val="8"/>
+  </w:num>
+  <w:num w:numId="7">
+    <w:abstractNumId w:val="7"/>
+  </w:num>
   <w:num w:numId="6">
     <w:abstractNumId w:val="6"/>
   </w:num>

</xml_diff>

<commit_message>
Until section 11 class 156
</commit_message>
<xml_diff>
--- a/JavaScript.docx
+++ b/JavaScript.docx
@@ -2763,6 +2763,634 @@
         </w:rPr>
         <w:t>.name property of a function might be useful for debugging purposes.</w:t>
       </w:r>
+    </w:p>
+    <w:p>
+      <w:pPr>
+        <w:pStyle w:val="ListParagraph"/>
+        <w:numPr>
+          <w:ilvl w:val="0"/>
+          <w:numId w:val="8"/>
+        </w:numPr>
+        <w:bidi w:val="0"/>
+        <w:spacing w:before="0" w:beforeAutospacing="off" w:after="160" w:afterAutospacing="off" w:line="259" w:lineRule="auto"/>
+        <w:ind w:right="0"/>
+        <w:jc w:val="left"/>
+        <w:rPr>
+          <w:rFonts w:ascii="Calibri" w:hAnsi="Calibri" w:eastAsia="Calibri" w:cs="Calibri"/>
+          <w:noProof w:val="0"/>
+          <w:sz w:val="22"/>
+          <w:szCs w:val="22"/>
+          <w:lang w:val="en-US"/>
+        </w:rPr>
+      </w:pPr>
+      <w:proofErr w:type="gramStart"/>
+      <w:r>
+        <w:rPr>
+          <w:rFonts w:ascii="Calibri" w:hAnsi="Calibri" w:eastAsia="Calibri" w:cs="Calibri"/>
+          <w:noProof w:val="0"/>
+          <w:sz w:val="22"/>
+          <w:szCs w:val="22"/>
+          <w:lang w:val="en-US"/>
+        </w:rPr>
+        <w:t>The .call</w:t>
+      </w:r>
+      <w:proofErr w:type="gramEnd"/>
+      <w:r>
+        <w:rPr>
+          <w:rFonts w:ascii="Calibri" w:hAnsi="Calibri" w:eastAsia="Calibri" w:cs="Calibri"/>
+          <w:noProof w:val="0"/>
+          <w:sz w:val="22"/>
+          <w:szCs w:val="22"/>
+          <w:lang w:val="en-US"/>
+        </w:rPr>
+        <w:t xml:space="preserve">() </w:t>
+      </w:r>
+      <w:r>
+        <w:rPr>
+          <w:rFonts w:ascii="Calibri" w:hAnsi="Calibri" w:eastAsia="Calibri" w:cs="Calibri"/>
+          <w:noProof w:val="0"/>
+          <w:sz w:val="22"/>
+          <w:szCs w:val="22"/>
+          <w:lang w:val="en-US"/>
+        </w:rPr>
+        <w:t>and .apply</w:t>
+      </w:r>
+      <w:r>
+        <w:rPr>
+          <w:rFonts w:ascii="Calibri" w:hAnsi="Calibri" w:eastAsia="Calibri" w:cs="Calibri"/>
+          <w:noProof w:val="0"/>
+          <w:sz w:val="22"/>
+          <w:szCs w:val="22"/>
+          <w:lang w:val="en-US"/>
+        </w:rPr>
+        <w:t>() are methods for functions, what these methods do is call/apply the function but defining explicitly the where the ‘this’ keyword points at. The first argument of the method is the object to which the ‘this’ keyword should point at and the rest of the arguments are the same arguments that need to be sent to the function (in a comma separated way for the call method and inside an array for the apply method).</w:t>
+      </w:r>
+    </w:p>
+    <w:p>
+      <w:pPr>
+        <w:pStyle w:val="ListParagraph"/>
+        <w:numPr>
+          <w:ilvl w:val="0"/>
+          <w:numId w:val="8"/>
+        </w:numPr>
+        <w:bidi w:val="0"/>
+        <w:spacing w:before="0" w:beforeAutospacing="off" w:after="160" w:afterAutospacing="off" w:line="259" w:lineRule="auto"/>
+        <w:ind w:right="0"/>
+        <w:jc w:val="left"/>
+        <w:rPr>
+          <w:rFonts w:ascii="Calibri" w:hAnsi="Calibri" w:eastAsia="Calibri" w:cs="Calibri"/>
+          <w:noProof w:val="0"/>
+          <w:sz w:val="22"/>
+          <w:szCs w:val="22"/>
+          <w:lang w:val="en-US"/>
+        </w:rPr>
+      </w:pPr>
+      <w:proofErr w:type="gramStart"/>
+      <w:r>
+        <w:rPr>
+          <w:rFonts w:ascii="Calibri" w:hAnsi="Calibri" w:eastAsia="Calibri" w:cs="Calibri"/>
+          <w:noProof w:val="0"/>
+          <w:sz w:val="22"/>
+          <w:szCs w:val="22"/>
+          <w:lang w:val="en-US"/>
+        </w:rPr>
+        <w:t>The .bind</w:t>
+      </w:r>
+      <w:proofErr w:type="gramEnd"/>
+      <w:r>
+        <w:rPr>
+          <w:rFonts w:ascii="Calibri" w:hAnsi="Calibri" w:eastAsia="Calibri" w:cs="Calibri"/>
+          <w:noProof w:val="0"/>
+          <w:sz w:val="22"/>
+          <w:szCs w:val="22"/>
+          <w:lang w:val="en-US"/>
+        </w:rPr>
+        <w:t xml:space="preserve">() is another method for functions, similar to call and apply, but with bind you only attach the ‘this’ keyword to the new function without calling it. </w:t>
+      </w:r>
+      <w:proofErr w:type="gramStart"/>
+      <w:r>
+        <w:rPr>
+          <w:rFonts w:ascii="Calibri" w:hAnsi="Calibri" w:eastAsia="Calibri" w:cs="Calibri"/>
+          <w:noProof w:val="0"/>
+          <w:sz w:val="22"/>
+          <w:szCs w:val="22"/>
+          <w:lang w:val="en-US"/>
+        </w:rPr>
+        <w:t>Also</w:t>
+      </w:r>
+      <w:proofErr w:type="gramEnd"/>
+      <w:r>
+        <w:rPr>
+          <w:rFonts w:ascii="Calibri" w:hAnsi="Calibri" w:eastAsia="Calibri" w:cs="Calibri"/>
+          <w:noProof w:val="0"/>
+          <w:sz w:val="22"/>
+          <w:szCs w:val="22"/>
+          <w:lang w:val="en-US"/>
+        </w:rPr>
+        <w:t xml:space="preserve"> with bind you can hardcode the arguments passed to the new function. This method is useful with DOM </w:t>
+      </w:r>
+      <w:proofErr w:type="spellStart"/>
+      <w:r>
+        <w:rPr>
+          <w:rFonts w:ascii="Calibri" w:hAnsi="Calibri" w:eastAsia="Calibri" w:cs="Calibri"/>
+          <w:noProof w:val="0"/>
+          <w:sz w:val="22"/>
+          <w:szCs w:val="22"/>
+          <w:lang w:val="en-US"/>
+        </w:rPr>
+        <w:t>eventListeners</w:t>
+      </w:r>
+      <w:proofErr w:type="spellEnd"/>
+      <w:r>
+        <w:rPr>
+          <w:rFonts w:ascii="Calibri" w:hAnsi="Calibri" w:eastAsia="Calibri" w:cs="Calibri"/>
+          <w:noProof w:val="0"/>
+          <w:sz w:val="22"/>
+          <w:szCs w:val="22"/>
+          <w:lang w:val="en-US"/>
+        </w:rPr>
+        <w:t xml:space="preserve">, as in those the ‘this’ keyword points to the DOM element, so the function needs to be </w:t>
+      </w:r>
+      <w:proofErr w:type="spellStart"/>
+      <w:r>
+        <w:rPr>
+          <w:rFonts w:ascii="Calibri" w:hAnsi="Calibri" w:eastAsia="Calibri" w:cs="Calibri"/>
+          <w:noProof w:val="0"/>
+          <w:sz w:val="22"/>
+          <w:szCs w:val="22"/>
+          <w:lang w:val="en-US"/>
+        </w:rPr>
+        <w:t>binded</w:t>
+      </w:r>
+      <w:proofErr w:type="spellEnd"/>
+      <w:r>
+        <w:rPr>
+          <w:rFonts w:ascii="Calibri" w:hAnsi="Calibri" w:eastAsia="Calibri" w:cs="Calibri"/>
+          <w:noProof w:val="0"/>
+          <w:sz w:val="22"/>
+          <w:szCs w:val="22"/>
+          <w:lang w:val="en-US"/>
+        </w:rPr>
+        <w:t xml:space="preserve"> to the object to which it wants to be </w:t>
+      </w:r>
+      <w:r>
+        <w:rPr>
+          <w:rFonts w:ascii="Calibri" w:hAnsi="Calibri" w:eastAsia="Calibri" w:cs="Calibri"/>
+          <w:noProof w:val="0"/>
+          <w:sz w:val="22"/>
+          <w:szCs w:val="22"/>
+          <w:lang w:val="en-US"/>
+        </w:rPr>
+        <w:t>applied</w:t>
+      </w:r>
+      <w:r>
+        <w:rPr>
+          <w:rFonts w:ascii="Calibri" w:hAnsi="Calibri" w:eastAsia="Calibri" w:cs="Calibri"/>
+          <w:noProof w:val="0"/>
+          <w:sz w:val="22"/>
+          <w:szCs w:val="22"/>
+          <w:lang w:val="en-US"/>
+        </w:rPr>
+        <w:t>.</w:t>
+      </w:r>
+    </w:p>
+    <w:p>
+      <w:pPr>
+        <w:pStyle w:val="ListParagraph"/>
+        <w:numPr>
+          <w:ilvl w:val="0"/>
+          <w:numId w:val="8"/>
+        </w:numPr>
+        <w:bidi w:val="0"/>
+        <w:spacing w:before="0" w:beforeAutospacing="off" w:after="160" w:afterAutospacing="off" w:line="259" w:lineRule="auto"/>
+        <w:ind w:right="0"/>
+        <w:jc w:val="left"/>
+        <w:rPr>
+          <w:rFonts w:ascii="Calibri" w:hAnsi="Calibri" w:eastAsia="Calibri" w:cs="Calibri"/>
+          <w:noProof w:val="0"/>
+          <w:sz w:val="22"/>
+          <w:szCs w:val="22"/>
+          <w:lang w:val="en-US"/>
+        </w:rPr>
+      </w:pPr>
+      <w:r>
+        <w:rPr>
+          <w:rFonts w:ascii="Calibri" w:hAnsi="Calibri" w:eastAsia="Calibri" w:cs="Calibri"/>
+          <w:noProof w:val="0"/>
+          <w:sz w:val="22"/>
+          <w:szCs w:val="22"/>
+          <w:lang w:val="en-US"/>
+        </w:rPr>
+        <w:t>Immediately Invoked Function Expressions (IIFE) are used to invoke functions without storing them into variables, they are also used to have private variables, also to avoid polluting the global namespace.</w:t>
+      </w:r>
+    </w:p>
+    <w:p>
+      <w:pPr>
+        <w:pStyle w:val="ListParagraph"/>
+        <w:numPr>
+          <w:ilvl w:val="0"/>
+          <w:numId w:val="8"/>
+        </w:numPr>
+        <w:bidi w:val="0"/>
+        <w:spacing w:before="0" w:beforeAutospacing="off" w:after="160" w:afterAutospacing="off" w:line="259" w:lineRule="auto"/>
+        <w:ind w:right="0"/>
+        <w:jc w:val="left"/>
+        <w:rPr>
+          <w:rFonts w:ascii="Calibri" w:hAnsi="Calibri" w:eastAsia="Calibri" w:cs="Calibri"/>
+          <w:noProof w:val="0"/>
+          <w:sz w:val="22"/>
+          <w:szCs w:val="22"/>
+          <w:lang w:val="en-US"/>
+        </w:rPr>
+      </w:pPr>
+      <w:r>
+        <w:rPr>
+          <w:rFonts w:ascii="Calibri" w:hAnsi="Calibri" w:eastAsia="Calibri" w:cs="Calibri"/>
+          <w:noProof w:val="0"/>
+          <w:sz w:val="22"/>
+          <w:szCs w:val="22"/>
+          <w:lang w:val="en-US"/>
+        </w:rPr>
+        <w:t>A function has access to the Variable Environment (VE) of the execution context in which it was created. CLOSURE: VE attached to the function, exactly as it was at the time and place the function was created. A closure gives a function access to all the variables of its parent function, even after the parent function has returned. The function keeps a reference to its outer scope, which preserves the scope chain throughout time.</w:t>
+      </w:r>
+    </w:p>
+    <w:p>
+      <w:pPr>
+        <w:pStyle w:val="ListParagraph"/>
+        <w:numPr>
+          <w:ilvl w:val="0"/>
+          <w:numId w:val="8"/>
+        </w:numPr>
+        <w:bidi w:val="0"/>
+        <w:spacing w:before="0" w:beforeAutospacing="off" w:after="160" w:afterAutospacing="off" w:line="259" w:lineRule="auto"/>
+        <w:ind w:right="0"/>
+        <w:jc w:val="left"/>
+        <w:rPr>
+          <w:rFonts w:ascii="Calibri" w:hAnsi="Calibri" w:eastAsia="Calibri" w:cs="Calibri"/>
+          <w:noProof w:val="0"/>
+          <w:sz w:val="22"/>
+          <w:szCs w:val="22"/>
+          <w:lang w:val="en-US"/>
+        </w:rPr>
+      </w:pPr>
+      <w:r>
+        <w:rPr>
+          <w:rFonts w:ascii="Calibri" w:hAnsi="Calibri" w:eastAsia="Calibri" w:cs="Calibri"/>
+          <w:noProof w:val="0"/>
+          <w:sz w:val="22"/>
+          <w:szCs w:val="22"/>
+          <w:lang w:val="en-US"/>
+        </w:rPr>
+        <w:t xml:space="preserve">The </w:t>
+      </w:r>
+      <w:proofErr w:type="spellStart"/>
+      <w:r>
+        <w:rPr>
+          <w:rFonts w:ascii="Calibri" w:hAnsi="Calibri" w:eastAsia="Calibri" w:cs="Calibri"/>
+          <w:noProof w:val="0"/>
+          <w:sz w:val="22"/>
+          <w:szCs w:val="22"/>
+          <w:lang w:val="en-US"/>
+        </w:rPr>
+        <w:t>forEach</w:t>
+      </w:r>
+      <w:proofErr w:type="spellEnd"/>
+      <w:r>
+        <w:rPr>
+          <w:rFonts w:ascii="Calibri" w:hAnsi="Calibri" w:eastAsia="Calibri" w:cs="Calibri"/>
+          <w:noProof w:val="0"/>
+          <w:sz w:val="22"/>
+          <w:szCs w:val="22"/>
+          <w:lang w:val="en-US"/>
+        </w:rPr>
+        <w:t xml:space="preserve"> method for arrays, maps and sets is similar to the </w:t>
+      </w:r>
+      <w:proofErr w:type="gramStart"/>
+      <w:r>
+        <w:rPr>
+          <w:rFonts w:ascii="Calibri" w:hAnsi="Calibri" w:eastAsia="Calibri" w:cs="Calibri"/>
+          <w:noProof w:val="0"/>
+          <w:sz w:val="22"/>
+          <w:szCs w:val="22"/>
+          <w:lang w:val="en-US"/>
+        </w:rPr>
+        <w:t>for</w:t>
+      </w:r>
+      <w:proofErr w:type="gramEnd"/>
+      <w:r>
+        <w:rPr>
+          <w:rFonts w:ascii="Calibri" w:hAnsi="Calibri" w:eastAsia="Calibri" w:cs="Calibri"/>
+          <w:noProof w:val="0"/>
+          <w:sz w:val="22"/>
+          <w:szCs w:val="22"/>
+          <w:lang w:val="en-US"/>
+        </w:rPr>
+        <w:t xml:space="preserve"> of loop, but with an easier syntax, access to the current array at each iteration with the downside that there is no break or continue in that method.</w:t>
+      </w:r>
+    </w:p>
+    <w:p>
+      <w:pPr>
+        <w:pStyle w:val="ListParagraph"/>
+        <w:numPr>
+          <w:ilvl w:val="0"/>
+          <w:numId w:val="8"/>
+        </w:numPr>
+        <w:bidi w:val="0"/>
+        <w:spacing w:before="0" w:beforeAutospacing="off" w:after="160" w:afterAutospacing="off" w:line="259" w:lineRule="auto"/>
+        <w:ind w:right="0"/>
+        <w:jc w:val="left"/>
+        <w:rPr>
+          <w:rFonts w:ascii="Calibri" w:hAnsi="Calibri" w:eastAsia="Calibri" w:cs="Calibri"/>
+          <w:noProof w:val="0"/>
+          <w:sz w:val="22"/>
+          <w:szCs w:val="22"/>
+          <w:lang w:val="en-US"/>
+        </w:rPr>
+      </w:pPr>
+      <w:r>
+        <w:rPr>
+          <w:rFonts w:ascii="Calibri" w:hAnsi="Calibri" w:eastAsia="Calibri" w:cs="Calibri"/>
+          <w:noProof w:val="0"/>
+          <w:sz w:val="22"/>
+          <w:szCs w:val="22"/>
+          <w:lang w:val="en-US"/>
+        </w:rPr>
+        <w:t>Array data transformations:</w:t>
+      </w:r>
+    </w:p>
+    <w:p>
+      <w:pPr>
+        <w:pStyle w:val="ListParagraph"/>
+        <w:numPr>
+          <w:ilvl w:val="0"/>
+          <w:numId w:val="9"/>
+        </w:numPr>
+        <w:bidi w:val="0"/>
+        <w:spacing w:before="0" w:beforeAutospacing="off" w:after="160" w:afterAutospacing="off" w:line="259" w:lineRule="auto"/>
+        <w:ind w:right="0"/>
+        <w:jc w:val="left"/>
+        <w:rPr>
+          <w:rFonts w:ascii="Calibri" w:hAnsi="Calibri" w:eastAsia="Calibri" w:cs="Calibri"/>
+          <w:noProof w:val="0"/>
+          <w:sz w:val="22"/>
+          <w:szCs w:val="22"/>
+          <w:lang w:val="en-US"/>
+        </w:rPr>
+      </w:pPr>
+      <w:proofErr w:type="gramStart"/>
+      <w:r>
+        <w:rPr>
+          <w:rFonts w:ascii="Calibri" w:hAnsi="Calibri" w:eastAsia="Calibri" w:cs="Calibri"/>
+          <w:noProof w:val="0"/>
+          <w:sz w:val="22"/>
+          <w:szCs w:val="22"/>
+          <w:lang w:val="en-US"/>
+        </w:rPr>
+        <w:t>.map</w:t>
+      </w:r>
+      <w:proofErr w:type="gramEnd"/>
+      <w:r>
+        <w:rPr>
+          <w:rFonts w:ascii="Calibri" w:hAnsi="Calibri" w:eastAsia="Calibri" w:cs="Calibri"/>
+          <w:noProof w:val="0"/>
+          <w:sz w:val="22"/>
+          <w:szCs w:val="22"/>
+          <w:lang w:val="en-US"/>
+        </w:rPr>
+        <w:t xml:space="preserve">() returns a new array containing the values returned after </w:t>
+      </w:r>
+      <w:r>
+        <w:rPr>
+          <w:rFonts w:ascii="Calibri" w:hAnsi="Calibri" w:eastAsia="Calibri" w:cs="Calibri"/>
+          <w:noProof w:val="0"/>
+          <w:sz w:val="22"/>
+          <w:szCs w:val="22"/>
+          <w:lang w:val="en-US"/>
+        </w:rPr>
+        <w:t>applying</w:t>
+      </w:r>
+      <w:r>
+        <w:rPr>
+          <w:rFonts w:ascii="Calibri" w:hAnsi="Calibri" w:eastAsia="Calibri" w:cs="Calibri"/>
+          <w:noProof w:val="0"/>
+          <w:sz w:val="22"/>
+          <w:szCs w:val="22"/>
+          <w:lang w:val="en-US"/>
+        </w:rPr>
+        <w:t xml:space="preserve"> the callback function on each array value.</w:t>
+      </w:r>
+    </w:p>
+    <w:p>
+      <w:pPr>
+        <w:pStyle w:val="ListParagraph"/>
+        <w:numPr>
+          <w:ilvl w:val="0"/>
+          <w:numId w:val="9"/>
+        </w:numPr>
+        <w:bidi w:val="0"/>
+        <w:spacing w:before="0" w:beforeAutospacing="off" w:after="160" w:afterAutospacing="off" w:line="259" w:lineRule="auto"/>
+        <w:ind w:right="0"/>
+        <w:jc w:val="left"/>
+        <w:rPr>
+          <w:rFonts w:ascii="Calibri" w:hAnsi="Calibri" w:eastAsia="Calibri" w:cs="Calibri"/>
+          <w:noProof w:val="0"/>
+          <w:sz w:val="22"/>
+          <w:szCs w:val="22"/>
+          <w:lang w:val="en-US"/>
+        </w:rPr>
+      </w:pPr>
+      <w:proofErr w:type="gramStart"/>
+      <w:r>
+        <w:rPr>
+          <w:rFonts w:ascii="Calibri" w:hAnsi="Calibri" w:eastAsia="Calibri" w:cs="Calibri"/>
+          <w:noProof w:val="0"/>
+          <w:sz w:val="22"/>
+          <w:szCs w:val="22"/>
+          <w:lang w:val="en-US"/>
+        </w:rPr>
+        <w:t>.filter</w:t>
+      </w:r>
+      <w:proofErr w:type="gramEnd"/>
+      <w:r>
+        <w:rPr>
+          <w:rFonts w:ascii="Calibri" w:hAnsi="Calibri" w:eastAsia="Calibri" w:cs="Calibri"/>
+          <w:noProof w:val="0"/>
+          <w:sz w:val="22"/>
+          <w:szCs w:val="22"/>
+          <w:lang w:val="en-US"/>
+        </w:rPr>
+        <w:t xml:space="preserve">() returns a new array containing the array elements that passed a specified test condition (true). NOTE: The return value of the callback function should be a Boolean, return true if the elements </w:t>
+      </w:r>
+      <w:proofErr w:type="gramStart"/>
+      <w:r>
+        <w:rPr>
+          <w:rFonts w:ascii="Calibri" w:hAnsi="Calibri" w:eastAsia="Calibri" w:cs="Calibri"/>
+          <w:noProof w:val="0"/>
+          <w:sz w:val="22"/>
+          <w:szCs w:val="22"/>
+          <w:lang w:val="en-US"/>
+        </w:rPr>
+        <w:t>needs</w:t>
+      </w:r>
+      <w:proofErr w:type="gramEnd"/>
+      <w:r>
+        <w:rPr>
+          <w:rFonts w:ascii="Calibri" w:hAnsi="Calibri" w:eastAsia="Calibri" w:cs="Calibri"/>
+          <w:noProof w:val="0"/>
+          <w:sz w:val="22"/>
+          <w:szCs w:val="22"/>
+          <w:lang w:val="en-US"/>
+        </w:rPr>
+        <w:t xml:space="preserve"> to be added to the new array or false if it does not.</w:t>
+      </w:r>
+    </w:p>
+    <w:p>
+      <w:pPr>
+        <w:pStyle w:val="ListParagraph"/>
+        <w:numPr>
+          <w:ilvl w:val="0"/>
+          <w:numId w:val="9"/>
+        </w:numPr>
+        <w:bidi w:val="0"/>
+        <w:spacing w:before="0" w:beforeAutospacing="off" w:after="160" w:afterAutospacing="off" w:line="259" w:lineRule="auto"/>
+        <w:ind w:right="0"/>
+        <w:jc w:val="left"/>
+        <w:rPr>
+          <w:rFonts w:ascii="Calibri" w:hAnsi="Calibri" w:eastAsia="Calibri" w:cs="Calibri"/>
+          <w:noProof w:val="0"/>
+          <w:sz w:val="22"/>
+          <w:szCs w:val="22"/>
+          <w:lang w:val="en-US"/>
+        </w:rPr>
+      </w:pPr>
+      <w:proofErr w:type="gramStart"/>
+      <w:r>
+        <w:rPr>
+          <w:rFonts w:ascii="Calibri" w:hAnsi="Calibri" w:eastAsia="Calibri" w:cs="Calibri"/>
+          <w:noProof w:val="0"/>
+          <w:sz w:val="22"/>
+          <w:szCs w:val="22"/>
+          <w:lang w:val="en-US"/>
+        </w:rPr>
+        <w:t>.reduce</w:t>
+      </w:r>
+      <w:proofErr w:type="gramEnd"/>
+      <w:r>
+        <w:rPr>
+          <w:rFonts w:ascii="Calibri" w:hAnsi="Calibri" w:eastAsia="Calibri" w:cs="Calibri"/>
+          <w:noProof w:val="0"/>
+          <w:sz w:val="22"/>
+          <w:szCs w:val="22"/>
+          <w:lang w:val="en-US"/>
+        </w:rPr>
+        <w:t xml:space="preserve">() </w:t>
+      </w:r>
+      <w:proofErr w:type="spellStart"/>
+      <w:r>
+        <w:rPr>
+          <w:rFonts w:ascii="Calibri" w:hAnsi="Calibri" w:eastAsia="Calibri" w:cs="Calibri"/>
+          <w:noProof w:val="0"/>
+          <w:sz w:val="22"/>
+          <w:szCs w:val="22"/>
+          <w:lang w:val="en-US"/>
+        </w:rPr>
+        <w:t>bolis</w:t>
+      </w:r>
+      <w:proofErr w:type="spellEnd"/>
+      <w:r>
+        <w:rPr>
+          <w:rFonts w:ascii="Calibri" w:hAnsi="Calibri" w:eastAsia="Calibri" w:cs="Calibri"/>
+          <w:noProof w:val="0"/>
+          <w:sz w:val="22"/>
+          <w:szCs w:val="22"/>
+          <w:lang w:val="en-US"/>
+        </w:rPr>
+        <w:t xml:space="preserve"> (reduces) all the array elements down to one single value (</w:t>
+      </w:r>
+      <w:proofErr w:type="gramStart"/>
+      <w:r>
+        <w:rPr>
+          <w:rFonts w:ascii="Calibri" w:hAnsi="Calibri" w:eastAsia="Calibri" w:cs="Calibri"/>
+          <w:noProof w:val="0"/>
+          <w:sz w:val="22"/>
+          <w:szCs w:val="22"/>
+          <w:lang w:val="en-US"/>
+        </w:rPr>
+        <w:t>e.g.</w:t>
+      </w:r>
+      <w:proofErr w:type="gramEnd"/>
+      <w:r>
+        <w:rPr>
+          <w:rFonts w:ascii="Calibri" w:hAnsi="Calibri" w:eastAsia="Calibri" w:cs="Calibri"/>
+          <w:noProof w:val="0"/>
+          <w:sz w:val="22"/>
+          <w:szCs w:val="22"/>
+          <w:lang w:val="en-US"/>
+        </w:rPr>
+        <w:t xml:space="preserve"> adding all elements together). The return value of the callback function should be the new value of the accumulator after each iteration. [</w:t>
+      </w:r>
+      <w:r>
+        <w:rPr>
+          <w:rFonts w:ascii="Calibri" w:hAnsi="Calibri" w:eastAsia="Calibri" w:cs="Calibri"/>
+          <w:noProof w:val="0"/>
+          <w:sz w:val="22"/>
+          <w:szCs w:val="22"/>
+          <w:lang w:val="en-US"/>
+        </w:rPr>
+        <w:t>].reduce</w:t>
+      </w:r>
+      <w:r>
+        <w:rPr>
+          <w:rFonts w:ascii="Calibri" w:hAnsi="Calibri" w:eastAsia="Calibri" w:cs="Calibri"/>
+          <w:noProof w:val="0"/>
+          <w:sz w:val="22"/>
+          <w:szCs w:val="22"/>
+          <w:lang w:val="en-US"/>
+        </w:rPr>
+        <w:t xml:space="preserve">((accumulator, element, index, array) =&gt; accumulator + element, </w:t>
+      </w:r>
+      <w:proofErr w:type="spellStart"/>
+      <w:r>
+        <w:rPr>
+          <w:rFonts w:ascii="Calibri" w:hAnsi="Calibri" w:eastAsia="Calibri" w:cs="Calibri"/>
+          <w:noProof w:val="0"/>
+          <w:sz w:val="22"/>
+          <w:szCs w:val="22"/>
+          <w:lang w:val="en-US"/>
+        </w:rPr>
+        <w:t>initialAccumulatorValue</w:t>
+      </w:r>
+      <w:proofErr w:type="spellEnd"/>
+      <w:r>
+        <w:rPr>
+          <w:rFonts w:ascii="Calibri" w:hAnsi="Calibri" w:eastAsia="Calibri" w:cs="Calibri"/>
+          <w:noProof w:val="0"/>
+          <w:sz w:val="22"/>
+          <w:szCs w:val="22"/>
+          <w:lang w:val="en-US"/>
+        </w:rPr>
+        <w:t>)</w:t>
+      </w:r>
+    </w:p>
+    <w:p>
+      <w:pPr>
+        <w:pStyle w:val="ListParagraph"/>
+        <w:numPr>
+          <w:ilvl w:val="0"/>
+          <w:numId w:val="10"/>
+        </w:numPr>
+        <w:bidi w:val="0"/>
+        <w:spacing w:before="0" w:beforeAutospacing="off" w:after="160" w:afterAutospacing="off" w:line="259" w:lineRule="auto"/>
+        <w:ind w:right="0"/>
+        <w:jc w:val="left"/>
+        <w:rPr>
+          <w:rFonts w:ascii="Calibri" w:hAnsi="Calibri" w:eastAsia="Calibri" w:cs="Calibri"/>
+          <w:noProof w:val="0"/>
+          <w:sz w:val="22"/>
+          <w:szCs w:val="22"/>
+          <w:lang w:val="en-US"/>
+        </w:rPr>
+      </w:pPr>
     </w:p>
     <w:sectPr>
       <w:pgSz w:w="12240" w:h="15840" w:orient="portrait"/>
@@ -2776,6 +3404,230 @@
 
 <file path=word/numbering.xml><?xml version="1.0" encoding="utf-8"?>
 <w:numbering xmlns:w="http://schemas.openxmlformats.org/wordprocessingml/2006/main">
+  <w:abstractNum xmlns:w="http://schemas.openxmlformats.org/wordprocessingml/2006/main" w:abstractNumId="10">
+    <w:nsid w:val="3298a2d8"/>
+    <w:multiLevelType xmlns:w="http://schemas.openxmlformats.org/wordprocessingml/2006/main" w:val="hybridMultilevel"/>
+    <w:lvl xmlns:w="http://schemas.openxmlformats.org/wordprocessingml/2006/main" w:ilvl="0">
+      <w:start w:val="1"/>
+      <w:numFmt w:val="bullet"/>
+      <w:lvlText w:val=""/>
+      <w:lvlJc w:val="left"/>
+      <w:pPr>
+        <w:ind w:left="720" w:hanging="360"/>
+      </w:pPr>
+      <w:rPr>
+        <w:rFonts w:hint="default" w:ascii="Symbol" w:hAnsi="Symbol"/>
+      </w:rPr>
+    </w:lvl>
+    <w:lvl xmlns:w="http://schemas.openxmlformats.org/wordprocessingml/2006/main" w:ilvl="1">
+      <w:start w:val="1"/>
+      <w:numFmt w:val="bullet"/>
+      <w:lvlText w:val="o"/>
+      <w:lvlJc w:val="left"/>
+      <w:pPr>
+        <w:ind w:left="1440" w:hanging="360"/>
+      </w:pPr>
+      <w:rPr>
+        <w:rFonts w:hint="default" w:ascii="Courier New" w:hAnsi="Courier New"/>
+      </w:rPr>
+    </w:lvl>
+    <w:lvl xmlns:w="http://schemas.openxmlformats.org/wordprocessingml/2006/main" w:ilvl="2">
+      <w:start w:val="1"/>
+      <w:numFmt w:val="bullet"/>
+      <w:lvlText w:val=""/>
+      <w:lvlJc w:val="left"/>
+      <w:pPr>
+        <w:ind w:left="2160" w:hanging="360"/>
+      </w:pPr>
+      <w:rPr>
+        <w:rFonts w:hint="default" w:ascii="Wingdings" w:hAnsi="Wingdings"/>
+      </w:rPr>
+    </w:lvl>
+    <w:lvl xmlns:w="http://schemas.openxmlformats.org/wordprocessingml/2006/main" w:ilvl="3">
+      <w:start w:val="1"/>
+      <w:numFmt w:val="bullet"/>
+      <w:lvlText w:val=""/>
+      <w:lvlJc w:val="left"/>
+      <w:pPr>
+        <w:ind w:left="2880" w:hanging="360"/>
+      </w:pPr>
+      <w:rPr>
+        <w:rFonts w:hint="default" w:ascii="Symbol" w:hAnsi="Symbol"/>
+      </w:rPr>
+    </w:lvl>
+    <w:lvl xmlns:w="http://schemas.openxmlformats.org/wordprocessingml/2006/main" w:ilvl="4">
+      <w:start w:val="1"/>
+      <w:numFmt w:val="bullet"/>
+      <w:lvlText w:val="o"/>
+      <w:lvlJc w:val="left"/>
+      <w:pPr>
+        <w:ind w:left="3600" w:hanging="360"/>
+      </w:pPr>
+      <w:rPr>
+        <w:rFonts w:hint="default" w:ascii="Courier New" w:hAnsi="Courier New"/>
+      </w:rPr>
+    </w:lvl>
+    <w:lvl xmlns:w="http://schemas.openxmlformats.org/wordprocessingml/2006/main" w:ilvl="5">
+      <w:start w:val="1"/>
+      <w:numFmt w:val="bullet"/>
+      <w:lvlText w:val=""/>
+      <w:lvlJc w:val="left"/>
+      <w:pPr>
+        <w:ind w:left="4320" w:hanging="360"/>
+      </w:pPr>
+      <w:rPr>
+        <w:rFonts w:hint="default" w:ascii="Wingdings" w:hAnsi="Wingdings"/>
+      </w:rPr>
+    </w:lvl>
+    <w:lvl xmlns:w="http://schemas.openxmlformats.org/wordprocessingml/2006/main" w:ilvl="6">
+      <w:start w:val="1"/>
+      <w:numFmt w:val="bullet"/>
+      <w:lvlText w:val=""/>
+      <w:lvlJc w:val="left"/>
+      <w:pPr>
+        <w:ind w:left="5040" w:hanging="360"/>
+      </w:pPr>
+      <w:rPr>
+        <w:rFonts w:hint="default" w:ascii="Symbol" w:hAnsi="Symbol"/>
+      </w:rPr>
+    </w:lvl>
+    <w:lvl xmlns:w="http://schemas.openxmlformats.org/wordprocessingml/2006/main" w:ilvl="7">
+      <w:start w:val="1"/>
+      <w:numFmt w:val="bullet"/>
+      <w:lvlText w:val="o"/>
+      <w:lvlJc w:val="left"/>
+      <w:pPr>
+        <w:ind w:left="5760" w:hanging="360"/>
+      </w:pPr>
+      <w:rPr>
+        <w:rFonts w:hint="default" w:ascii="Courier New" w:hAnsi="Courier New"/>
+      </w:rPr>
+    </w:lvl>
+    <w:lvl xmlns:w="http://schemas.openxmlformats.org/wordprocessingml/2006/main" w:ilvl="8">
+      <w:start w:val="1"/>
+      <w:numFmt w:val="bullet"/>
+      <w:lvlText w:val=""/>
+      <w:lvlJc w:val="left"/>
+      <w:pPr>
+        <w:ind w:left="6480" w:hanging="360"/>
+      </w:pPr>
+      <w:rPr>
+        <w:rFonts w:hint="default" w:ascii="Wingdings" w:hAnsi="Wingdings"/>
+      </w:rPr>
+    </w:lvl>
+  </w:abstractNum>
+  <w:abstractNum xmlns:w="http://schemas.openxmlformats.org/wordprocessingml/2006/main" w:abstractNumId="9">
+    <w:nsid w:val="6ca13542"/>
+    <w:multiLevelType xmlns:w="http://schemas.openxmlformats.org/wordprocessingml/2006/main" w:val="hybridMultilevel"/>
+    <w:lvl xmlns:w="http://schemas.openxmlformats.org/wordprocessingml/2006/main" w:ilvl="0">
+      <w:start w:val="1"/>
+      <w:numFmt w:val="bullet"/>
+      <w:lvlText w:val=""/>
+      <w:lvlJc w:val="left"/>
+      <w:pPr>
+        <w:ind w:left="1080" w:hanging="360"/>
+      </w:pPr>
+      <w:rPr>
+        <w:rFonts w:hint="default" w:ascii="Symbol" w:hAnsi="Symbol"/>
+      </w:rPr>
+    </w:lvl>
+    <w:lvl xmlns:w="http://schemas.openxmlformats.org/wordprocessingml/2006/main" w:ilvl="1">
+      <w:start w:val="1"/>
+      <w:numFmt w:val="bullet"/>
+      <w:lvlText w:val="o"/>
+      <w:lvlJc w:val="left"/>
+      <w:pPr>
+        <w:ind w:left="1800" w:hanging="360"/>
+      </w:pPr>
+      <w:rPr>
+        <w:rFonts w:hint="default" w:ascii="Courier New" w:hAnsi="Courier New"/>
+      </w:rPr>
+    </w:lvl>
+    <w:lvl xmlns:w="http://schemas.openxmlformats.org/wordprocessingml/2006/main" w:ilvl="2">
+      <w:start w:val="1"/>
+      <w:numFmt w:val="bullet"/>
+      <w:lvlText w:val=""/>
+      <w:lvlJc w:val="left"/>
+      <w:pPr>
+        <w:ind w:left="2520" w:hanging="360"/>
+      </w:pPr>
+      <w:rPr>
+        <w:rFonts w:hint="default" w:ascii="Wingdings" w:hAnsi="Wingdings"/>
+      </w:rPr>
+    </w:lvl>
+    <w:lvl xmlns:w="http://schemas.openxmlformats.org/wordprocessingml/2006/main" w:ilvl="3">
+      <w:start w:val="1"/>
+      <w:numFmt w:val="bullet"/>
+      <w:lvlText w:val=""/>
+      <w:lvlJc w:val="left"/>
+      <w:pPr>
+        <w:ind w:left="3240" w:hanging="360"/>
+      </w:pPr>
+      <w:rPr>
+        <w:rFonts w:hint="default" w:ascii="Symbol" w:hAnsi="Symbol"/>
+      </w:rPr>
+    </w:lvl>
+    <w:lvl xmlns:w="http://schemas.openxmlformats.org/wordprocessingml/2006/main" w:ilvl="4">
+      <w:start w:val="1"/>
+      <w:numFmt w:val="bullet"/>
+      <w:lvlText w:val="o"/>
+      <w:lvlJc w:val="left"/>
+      <w:pPr>
+        <w:ind w:left="3960" w:hanging="360"/>
+      </w:pPr>
+      <w:rPr>
+        <w:rFonts w:hint="default" w:ascii="Courier New" w:hAnsi="Courier New"/>
+      </w:rPr>
+    </w:lvl>
+    <w:lvl xmlns:w="http://schemas.openxmlformats.org/wordprocessingml/2006/main" w:ilvl="5">
+      <w:start w:val="1"/>
+      <w:numFmt w:val="bullet"/>
+      <w:lvlText w:val=""/>
+      <w:lvlJc w:val="left"/>
+      <w:pPr>
+        <w:ind w:left="4680" w:hanging="360"/>
+      </w:pPr>
+      <w:rPr>
+        <w:rFonts w:hint="default" w:ascii="Wingdings" w:hAnsi="Wingdings"/>
+      </w:rPr>
+    </w:lvl>
+    <w:lvl xmlns:w="http://schemas.openxmlformats.org/wordprocessingml/2006/main" w:ilvl="6">
+      <w:start w:val="1"/>
+      <w:numFmt w:val="bullet"/>
+      <w:lvlText w:val=""/>
+      <w:lvlJc w:val="left"/>
+      <w:pPr>
+        <w:ind w:left="5400" w:hanging="360"/>
+      </w:pPr>
+      <w:rPr>
+        <w:rFonts w:hint="default" w:ascii="Symbol" w:hAnsi="Symbol"/>
+      </w:rPr>
+    </w:lvl>
+    <w:lvl xmlns:w="http://schemas.openxmlformats.org/wordprocessingml/2006/main" w:ilvl="7">
+      <w:start w:val="1"/>
+      <w:numFmt w:val="bullet"/>
+      <w:lvlText w:val="o"/>
+      <w:lvlJc w:val="left"/>
+      <w:pPr>
+        <w:ind w:left="6120" w:hanging="360"/>
+      </w:pPr>
+      <w:rPr>
+        <w:rFonts w:hint="default" w:ascii="Courier New" w:hAnsi="Courier New"/>
+      </w:rPr>
+    </w:lvl>
+    <w:lvl xmlns:w="http://schemas.openxmlformats.org/wordprocessingml/2006/main" w:ilvl="8">
+      <w:start w:val="1"/>
+      <w:numFmt w:val="bullet"/>
+      <w:lvlText w:val=""/>
+      <w:lvlJc w:val="left"/>
+      <w:pPr>
+        <w:ind w:left="6840" w:hanging="360"/>
+      </w:pPr>
+      <w:rPr>
+        <w:rFonts w:hint="default" w:ascii="Wingdings" w:hAnsi="Wingdings"/>
+      </w:rPr>
+    </w:lvl>
+  </w:abstractNum>
   <w:abstractNum xmlns:w="http://schemas.openxmlformats.org/wordprocessingml/2006/main" w:abstractNumId="8">
     <w:nsid w:val="3a3ed512"/>
     <w:multiLevelType xmlns:w="http://schemas.openxmlformats.org/wordprocessingml/2006/main" w:val="hybridMultilevel"/>
@@ -3648,6 +4500,12 @@
       </w:rPr>
     </w:lvl>
   </w:abstractNum>
+  <w:num w:numId="10">
+    <w:abstractNumId w:val="10"/>
+  </w:num>
+  <w:num w:numId="9">
+    <w:abstractNumId w:val="9"/>
+  </w:num>
   <w:num w:numId="8">
     <w:abstractNumId w:val="8"/>
   </w:num>

</xml_diff>